<commit_message>
Week 4 problem set
</commit_message>
<xml_diff>
--- a/IntroductionToMathematicalThinking/Assignments/Week4_Assignment-6-Answers.docx
+++ b/IntroductionToMathematicalThinking/Assignments/Week4_Assignment-6-Answers.docx
@@ -3605,42 +3605,63 @@
           <w:rFonts w:ascii="Cambria Math" w:hAnsi="Cambria Math"/>
           <w:sz w:val="20"/>
         </w:rPr>
-        <w:t xml:space="preserve"> &gt; 0)(-</w:t>
-      </w:r>
-      <w:r>
-        <w:rPr>
-          <w:rFonts w:ascii="Cambria Math" w:hAnsi="Cambria Math"/>
-          <w:sz w:val="20"/>
-        </w:rPr>
-        <w:t xml:space="preserve"> ε</w:t>
-      </w:r>
-      <w:r>
-        <w:rPr>
-          <w:rFonts w:ascii="Cambria Math" w:hAnsi="Cambria Math"/>
+        <w:t xml:space="preserve"> &gt; 0)(</w:t>
+      </w:r>
+      <w:r>
+        <w:rPr>
+          <w:rFonts w:ascii="Cambria Math" w:hAnsi="Cambria Math"/>
+          <w:sz w:val="20"/>
+        </w:rPr>
+        <w:t xml:space="preserve">x </w:t>
+      </w:r>
+      <w:r>
+        <w:rPr>
+          <w:rFonts w:ascii="Cambria Math" w:hAnsi="Cambria Math" w:cs="Cambria Math"/>
+          <w:sz w:val="20"/>
+        </w:rPr>
+        <w:t>≤</w:t>
+      </w:r>
+      <w:r>
+        <w:rPr>
+          <w:rFonts w:ascii="Cambria Math" w:hAnsi="Cambria Math" w:cs="Cambria Math"/>
           <w:sz w:val="20"/>
         </w:rPr>
         <w:t xml:space="preserve"> </w:t>
       </w:r>
       <w:r>
         <w:rPr>
+          <w:rFonts w:ascii="Cambria Math" w:hAnsi="Cambria Math"/>
+          <w:sz w:val="20"/>
+        </w:rPr>
+        <w:t>-</w:t>
+      </w:r>
+      <w:r>
+        <w:rPr>
+          <w:rFonts w:ascii="Cambria Math" w:hAnsi="Cambria Math"/>
+          <w:sz w:val="20"/>
+        </w:rPr>
+        <w:t>ε</w:t>
+      </w:r>
+      <w:r>
+        <w:rPr>
+          <w:rFonts w:ascii="Cambria Math" w:hAnsi="Cambria Math" w:cs="Cambria Math"/>
+          <w:sz w:val="20"/>
+        </w:rPr>
+        <w:t xml:space="preserve"> </w:t>
+      </w:r>
+      <w:r>
+        <w:rPr>
+          <w:rFonts w:ascii="Cambria Math" w:hAnsi="Cambria Math" w:cs="Cambria Math"/>
+          <w:sz w:val="20"/>
+        </w:rPr>
+        <w:t xml:space="preserve">OR x </w:t>
+      </w:r>
+      <w:r>
+        <w:rPr>
           <w:rFonts w:ascii="Cambria Math" w:hAnsi="Cambria Math" w:cs="Cambria Math"/>
           <w:sz w:val="20"/>
         </w:rPr>
         <w:t>≥</w:t>
-      </w:r>
-      <w:r>
-        <w:rPr>
-          <w:rFonts w:ascii="Cambria Math" w:hAnsi="Cambria Math" w:cs="Cambria Math"/>
-          <w:sz w:val="20"/>
-        </w:rPr>
-        <w:t xml:space="preserve"> x OR x </w:t>
-      </w:r>
-      <w:r>
-        <w:rPr>
-          <w:rFonts w:ascii="Cambria Math" w:hAnsi="Cambria Math" w:cs="Cambria Math"/>
-          <w:sz w:val="20"/>
-        </w:rPr>
-        <w:t>≤</w:t>
       </w:r>
       <w:r>
         <w:rPr>
@@ -4126,6 +4147,26 @@
       <w:pPr>
         <w:pStyle w:val="ListParagraph"/>
         <w:numPr>
+          <w:ilvl w:val="1"/>
+          <w:numId w:val="1"/>
+        </w:numPr>
+        <w:rPr>
+          <w:rFonts w:ascii="Cambria Math" w:hAnsi="Cambria Math"/>
+          <w:sz w:val="20"/>
+        </w:rPr>
+      </w:pPr>
+      <w:r>
+        <w:rPr>
+          <w:rFonts w:ascii="Cambria Math" w:hAnsi="Cambria Math" w:cs="Cambria Math"/>
+          <w:sz w:val="20"/>
+        </w:rPr>
+        <w:t>For every person, there’s a time you can’t fool them OR at any time there is someone you can’t fool OR you can always fool all the people all the time</w:t>
+      </w:r>
+    </w:p>
+    <w:p>
+      <w:pPr>
+        <w:pStyle w:val="ListParagraph"/>
+        <w:numPr>
           <w:ilvl w:val="0"/>
           <w:numId w:val="1"/>
         </w:numPr>
@@ -4243,6 +4284,7 @@
           <w:rFonts w:ascii="Cambria Math" w:hAnsi="Cambria Math" w:cs="Cambria Math"/>
           <w:sz w:val="20"/>
         </w:rPr>
+        <w:lastRenderedPageBreak/>
         <w:t>(∃</w:t>
       </w:r>
       <w:r>
@@ -4335,7 +4377,366 @@
           <w:rFonts w:ascii="Cambria Math" w:hAnsi="Cambria Math"/>
           <w:sz w:val="20"/>
         </w:rPr>
-        <w:t>TO CONTINUE FROM HERE</w:t>
+        <w:t>Which of the following is equivalent to ¬∀</w:t>
+      </w:r>
+      <w:proofErr w:type="gramStart"/>
+      <w:r>
+        <w:rPr>
+          <w:rFonts w:ascii="Cambria Math" w:hAnsi="Cambria Math"/>
+          <w:sz w:val="20"/>
+        </w:rPr>
+        <w:t>x[</w:t>
+      </w:r>
+      <w:proofErr w:type="gramEnd"/>
+      <w:r>
+        <w:rPr>
+          <w:rFonts w:ascii="Cambria Math" w:hAnsi="Cambria Math"/>
+          <w:sz w:val="20"/>
+        </w:rPr>
+        <w:t>P(x) ⇒ (Q(x)∨R(x))]? (Only one is.)</w:t>
+      </w:r>
+    </w:p>
+    <w:p>
+      <w:pPr>
+        <w:pStyle w:val="ListParagraph"/>
+        <w:numPr>
+          <w:ilvl w:val="1"/>
+          <w:numId w:val="3"/>
+        </w:numPr>
+        <w:rPr>
+          <w:rFonts w:ascii="Cambria Math" w:hAnsi="Cambria Math"/>
+          <w:sz w:val="20"/>
+        </w:rPr>
+      </w:pPr>
+      <w:r>
+        <w:rPr>
+          <w:rFonts w:ascii="Cambria Math" w:hAnsi="Cambria Math"/>
+          <w:sz w:val="20"/>
+        </w:rPr>
+        <w:t xml:space="preserve">∃x[P(x)∨¬Q(x)∨¬R(x)] </w:t>
+      </w:r>
+    </w:p>
+    <w:p>
+      <w:pPr>
+        <w:pStyle w:val="ListParagraph"/>
+        <w:numPr>
+          <w:ilvl w:val="1"/>
+          <w:numId w:val="3"/>
+        </w:numPr>
+        <w:rPr>
+          <w:rFonts w:ascii="Cambria Math" w:hAnsi="Cambria Math"/>
+          <w:sz w:val="20"/>
+        </w:rPr>
+      </w:pPr>
+      <w:r>
+        <w:rPr>
+          <w:rFonts w:ascii="Cambria Math" w:hAnsi="Cambria Math"/>
+          <w:sz w:val="20"/>
+        </w:rPr>
+        <w:t xml:space="preserve">∃x[¬P(x)∧Q(x)∧R(x)] </w:t>
+      </w:r>
+    </w:p>
+    <w:p>
+      <w:pPr>
+        <w:pStyle w:val="ListParagraph"/>
+        <w:numPr>
+          <w:ilvl w:val="1"/>
+          <w:numId w:val="3"/>
+        </w:numPr>
+        <w:rPr>
+          <w:rFonts w:ascii="Cambria Math" w:hAnsi="Cambria Math"/>
+          <w:b/>
+          <w:sz w:val="20"/>
+        </w:rPr>
+      </w:pPr>
+      <w:r>
+        <w:rPr>
+          <w:rFonts w:ascii="Cambria Math" w:hAnsi="Cambria Math"/>
+          <w:b/>
+          <w:sz w:val="20"/>
+        </w:rPr>
+        <w:t xml:space="preserve">∃x[P(x)∧¬Q(x)∧¬R(x)] </w:t>
+      </w:r>
+    </w:p>
+    <w:p>
+      <w:pPr>
+        <w:pStyle w:val="ListParagraph"/>
+        <w:numPr>
+          <w:ilvl w:val="1"/>
+          <w:numId w:val="3"/>
+        </w:numPr>
+        <w:rPr>
+          <w:rFonts w:ascii="Cambria Math" w:hAnsi="Cambria Math"/>
+          <w:sz w:val="20"/>
+        </w:rPr>
+      </w:pPr>
+      <w:r>
+        <w:rPr>
+          <w:rFonts w:ascii="Cambria Math" w:hAnsi="Cambria Math"/>
+          <w:sz w:val="20"/>
+        </w:rPr>
+        <w:t xml:space="preserve">∃x[P(x)∧(¬Q(x)∨¬R(x))] </w:t>
+      </w:r>
+    </w:p>
+    <w:p>
+      <w:pPr>
+        <w:pStyle w:val="ListParagraph"/>
+        <w:numPr>
+          <w:ilvl w:val="1"/>
+          <w:numId w:val="3"/>
+        </w:numPr>
+        <w:rPr>
+          <w:rFonts w:ascii="Cambria Math" w:hAnsi="Cambria Math"/>
+          <w:sz w:val="20"/>
+        </w:rPr>
+      </w:pPr>
+      <w:r>
+        <w:rPr>
+          <w:rFonts w:ascii="Cambria Math" w:hAnsi="Cambria Math"/>
+          <w:sz w:val="20"/>
+        </w:rPr>
+        <w:t>∃x[P(x)∨(¬Q(x)∧¬R(x))]</w:t>
+      </w:r>
+    </w:p>
+    <w:p>
+      <w:pPr>
+        <w:pStyle w:val="ListParagraph"/>
+        <w:numPr>
+          <w:ilvl w:val="2"/>
+          <w:numId w:val="3"/>
+        </w:numPr>
+        <w:rPr>
+          <w:rFonts w:ascii="Cambria Math" w:hAnsi="Cambria Math"/>
+          <w:sz w:val="20"/>
+        </w:rPr>
+      </w:pPr>
+      <w:r>
+        <w:rPr>
+          <w:rFonts w:ascii="Cambria Math" w:hAnsi="Cambria Math"/>
+          <w:sz w:val="20"/>
+        </w:rPr>
+        <w:t>Demonstration:</w:t>
+      </w:r>
+      <w:r>
+        <w:rPr>
+          <w:rFonts w:ascii="Cambria Math" w:hAnsi="Cambria Math"/>
+          <w:sz w:val="20"/>
+        </w:rPr>
+        <w:t xml:space="preserve"> </w:t>
+      </w:r>
+      <w:r>
+        <w:rPr>
+          <w:rFonts w:ascii="Cambria Math" w:hAnsi="Cambria Math"/>
+          <w:sz w:val="20"/>
+        </w:rPr>
+        <w:t xml:space="preserve"> </w:t>
+      </w:r>
+      <w:r>
+        <w:rPr>
+          <w:rFonts w:ascii="Cambria Math" w:hAnsi="Cambria Math"/>
+          <w:sz w:val="20"/>
+        </w:rPr>
+        <w:t>¬∀x[P(x) ⇒ (Q(x)∨R(x))]</w:t>
+      </w:r>
+    </w:p>
+    <w:p>
+      <w:pPr>
+        <w:pStyle w:val="ListParagraph"/>
+        <w:numPr>
+          <w:ilvl w:val="2"/>
+          <w:numId w:val="3"/>
+        </w:numPr>
+        <w:rPr>
+          <w:rFonts w:ascii="Cambria Math" w:hAnsi="Cambria Math"/>
+          <w:sz w:val="20"/>
+        </w:rPr>
+      </w:pPr>
+      <w:r>
+        <w:rPr>
+          <w:rFonts w:ascii="Cambria Math" w:hAnsi="Cambria Math"/>
+          <w:sz w:val="20"/>
+        </w:rPr>
+        <w:t>∃x[¬</w:t>
+      </w:r>
+      <w:r>
+        <w:rPr>
+          <w:rFonts w:ascii="Cambria Math" w:hAnsi="Cambria Math"/>
+          <w:sz w:val="20"/>
+        </w:rPr>
+        <w:t>(</w:t>
+      </w:r>
+      <w:r>
+        <w:rPr>
+          <w:rFonts w:ascii="Cambria Math" w:hAnsi="Cambria Math"/>
+          <w:sz w:val="20"/>
+        </w:rPr>
+        <w:t>P(x) ⇒ (Q(x)∨R(x))</w:t>
+      </w:r>
+      <w:r>
+        <w:rPr>
+          <w:rFonts w:ascii="Cambria Math" w:hAnsi="Cambria Math"/>
+          <w:sz w:val="20"/>
+        </w:rPr>
+        <w:t>)</w:t>
+      </w:r>
+      <w:r>
+        <w:rPr>
+          <w:rFonts w:ascii="Cambria Math" w:hAnsi="Cambria Math"/>
+          <w:sz w:val="20"/>
+        </w:rPr>
+        <w:t>]</w:t>
+      </w:r>
+    </w:p>
+    <w:p>
+      <w:pPr>
+        <w:pStyle w:val="ListParagraph"/>
+        <w:numPr>
+          <w:ilvl w:val="2"/>
+          <w:numId w:val="3"/>
+        </w:numPr>
+        <w:rPr>
+          <w:rFonts w:ascii="Cambria Math" w:hAnsi="Cambria Math"/>
+          <w:sz w:val="20"/>
+        </w:rPr>
+      </w:pPr>
+      <w:r>
+        <w:rPr>
+          <w:rFonts w:ascii="Cambria Math" w:hAnsi="Cambria Math"/>
+          <w:sz w:val="20"/>
+        </w:rPr>
+        <w:t>∃x[¬</w:t>
+      </w:r>
+      <w:r>
+        <w:rPr>
+          <w:rFonts w:ascii="Cambria Math" w:hAnsi="Cambria Math"/>
+          <w:sz w:val="20"/>
+        </w:rPr>
+        <w:t>(</w:t>
+      </w:r>
+      <w:r>
+        <w:rPr>
+          <w:rFonts w:ascii="Cambria Math" w:hAnsi="Cambria Math"/>
+          <w:sz w:val="20"/>
+        </w:rPr>
+        <w:t>¬P(x) ∨ Q(x)</w:t>
+      </w:r>
+      <w:r>
+        <w:rPr>
+          <w:rFonts w:ascii="Cambria Math" w:hAnsi="Cambria Math"/>
+          <w:sz w:val="20"/>
+        </w:rPr>
+        <w:t xml:space="preserve"> </w:t>
+      </w:r>
+      <w:r>
+        <w:rPr>
+          <w:rFonts w:ascii="Cambria Math" w:hAnsi="Cambria Math"/>
+          <w:sz w:val="20"/>
+        </w:rPr>
+        <w:t>∨</w:t>
+      </w:r>
+      <w:r>
+        <w:rPr>
+          <w:rFonts w:ascii="Cambria Math" w:hAnsi="Cambria Math"/>
+          <w:sz w:val="20"/>
+        </w:rPr>
+        <w:t xml:space="preserve"> </w:t>
+      </w:r>
+      <w:r>
+        <w:rPr>
+          <w:rFonts w:ascii="Cambria Math" w:hAnsi="Cambria Math"/>
+          <w:sz w:val="20"/>
+        </w:rPr>
+        <w:t>R(x)</w:t>
+      </w:r>
+      <w:r>
+        <w:rPr>
+          <w:rFonts w:ascii="Cambria Math" w:hAnsi="Cambria Math"/>
+          <w:sz w:val="20"/>
+        </w:rPr>
+        <w:t>)</w:t>
+      </w:r>
+      <w:r>
+        <w:rPr>
+          <w:rFonts w:ascii="Cambria Math" w:hAnsi="Cambria Math"/>
+          <w:sz w:val="20"/>
+        </w:rPr>
+        <w:t>]</w:t>
+      </w:r>
+    </w:p>
+    <w:p>
+      <w:pPr>
+        <w:pStyle w:val="ListParagraph"/>
+        <w:numPr>
+          <w:ilvl w:val="2"/>
+          <w:numId w:val="3"/>
+        </w:numPr>
+        <w:rPr>
+          <w:rFonts w:ascii="Cambria Math" w:hAnsi="Cambria Math"/>
+          <w:sz w:val="20"/>
+        </w:rPr>
+      </w:pPr>
+      <w:r>
+        <w:rPr>
+          <w:rFonts w:ascii="Cambria Math" w:hAnsi="Cambria Math"/>
+          <w:sz w:val="20"/>
+        </w:rPr>
+        <w:t>∃x[</w:t>
+      </w:r>
+      <w:r>
+        <w:rPr>
+          <w:rFonts w:ascii="Cambria Math" w:hAnsi="Cambria Math"/>
+          <w:sz w:val="20"/>
+        </w:rPr>
+        <w:t>(</w:t>
+      </w:r>
+      <w:r>
+        <w:rPr>
+          <w:rFonts w:ascii="Cambria Math" w:hAnsi="Cambria Math"/>
+          <w:sz w:val="20"/>
+        </w:rPr>
+        <w:t>P(x) ∧ ¬Q(x)</w:t>
+      </w:r>
+      <w:r>
+        <w:rPr>
+          <w:rFonts w:ascii="Cambria Math" w:hAnsi="Cambria Math"/>
+          <w:sz w:val="20"/>
+        </w:rPr>
+        <w:t xml:space="preserve"> </w:t>
+      </w:r>
+      <w:r>
+        <w:rPr>
+          <w:rFonts w:ascii="Cambria Math" w:hAnsi="Cambria Math"/>
+          <w:sz w:val="20"/>
+        </w:rPr>
+        <w:t>∧</w:t>
+      </w:r>
+      <w:r>
+        <w:rPr>
+          <w:rFonts w:ascii="Cambria Math" w:hAnsi="Cambria Math"/>
+          <w:sz w:val="20"/>
+        </w:rPr>
+        <w:t xml:space="preserve"> </w:t>
+      </w:r>
+      <w:r>
+        <w:rPr>
+          <w:rFonts w:ascii="Cambria Math" w:hAnsi="Cambria Math"/>
+          <w:sz w:val="20"/>
+        </w:rPr>
+        <w:t>¬R(x)</w:t>
+      </w:r>
+      <w:r>
+        <w:rPr>
+          <w:rFonts w:ascii="Cambria Math" w:hAnsi="Cambria Math"/>
+          <w:sz w:val="20"/>
+        </w:rPr>
+        <w:t>)</w:t>
+      </w:r>
+      <w:r>
+        <w:rPr>
+          <w:rFonts w:ascii="Cambria Math" w:hAnsi="Cambria Math"/>
+          <w:sz w:val="20"/>
+        </w:rPr>
+        <w:t>]</w:t>
       </w:r>
     </w:p>
     <w:p>
@@ -4355,9 +4756,56 @@
           <w:rFonts w:ascii="Cambria Math" w:hAnsi="Cambria Math"/>
           <w:sz w:val="20"/>
         </w:rPr>
-        <w:t>Let x be a variable ranging over doubles tennis matches, and t be a variable ranging over doubles tennis matches when Rosario partners with Antonio. Let W(x) mean that Rosario and her partner (whoever it is) win the doubles match x. Select the following English sentences that mean the same as the symbolic formula ∃</w:t>
-      </w:r>
-      <w:proofErr w:type="spellStart"/>
+        <w:t>Let p,</w:t>
+      </w:r>
+      <w:r>
+        <w:rPr>
+          <w:rFonts w:ascii="Cambria Math" w:hAnsi="Cambria Math"/>
+          <w:sz w:val="20"/>
+        </w:rPr>
+        <w:t xml:space="preserve"> </w:t>
+      </w:r>
+      <w:r>
+        <w:rPr>
+          <w:rFonts w:ascii="Cambria Math" w:hAnsi="Cambria Math"/>
+          <w:sz w:val="20"/>
+        </w:rPr>
+        <w:t xml:space="preserve">q be variables denoting tennis players, let t be a variable denoting games of tennis, and let </w:t>
+      </w:r>
+      <w:proofErr w:type="gramStart"/>
+      <w:r>
+        <w:rPr>
+          <w:rFonts w:ascii="Cambria Math" w:hAnsi="Cambria Math"/>
+          <w:sz w:val="20"/>
+        </w:rPr>
+        <w:t>W(</w:t>
+      </w:r>
+      <w:proofErr w:type="spellStart"/>
+      <w:proofErr w:type="gramEnd"/>
+      <w:r>
+        <w:rPr>
+          <w:rFonts w:ascii="Cambria Math" w:hAnsi="Cambria Math"/>
+          <w:sz w:val="20"/>
+        </w:rPr>
+        <w:t>p,q,t</w:t>
+      </w:r>
+      <w:proofErr w:type="spellEnd"/>
+      <w:r>
+        <w:rPr>
+          <w:rFonts w:ascii="Cambria Math" w:hAnsi="Cambria Math"/>
+          <w:sz w:val="20"/>
+        </w:rPr>
+        <w:t>) mean that p plays against q in game t and wins. Which of the following claims about tennis players mean the same as the symbolic formula ∀</w:t>
+      </w:r>
+      <w:proofErr w:type="spellStart"/>
+      <w:r>
+        <w:rPr>
+          <w:rFonts w:ascii="Cambria Math" w:hAnsi="Cambria Math"/>
+          <w:sz w:val="20"/>
+        </w:rPr>
+        <w:t>p∃q∃</w:t>
+      </w:r>
+      <w:proofErr w:type="gramStart"/>
       <w:r>
         <w:rPr>
           <w:rFonts w:ascii="Cambria Math" w:hAnsi="Cambria Math"/>
@@ -4371,8 +4819,34 @@
           <w:rFonts w:ascii="Cambria Math" w:hAnsi="Cambria Math"/>
           <w:sz w:val="20"/>
         </w:rPr>
-        <w:t>(t)</w:t>
-      </w:r>
+        <w:t>(</w:t>
+      </w:r>
+      <w:proofErr w:type="spellStart"/>
+      <w:proofErr w:type="gramEnd"/>
+      <w:r>
+        <w:rPr>
+          <w:rFonts w:ascii="Cambria Math" w:hAnsi="Cambria Math"/>
+          <w:sz w:val="20"/>
+        </w:rPr>
+        <w:t>p,q,t</w:t>
+      </w:r>
+      <w:proofErr w:type="spellEnd"/>
+      <w:r>
+        <w:rPr>
+          <w:rFonts w:ascii="Cambria Math" w:hAnsi="Cambria Math"/>
+          <w:sz w:val="20"/>
+        </w:rPr>
+        <w:t xml:space="preserve">)? Select all that have that </w:t>
+      </w:r>
+      <w:proofErr w:type="spellStart"/>
+      <w:r>
+        <w:rPr>
+          <w:rFonts w:ascii="Cambria Math" w:hAnsi="Cambria Math"/>
+          <w:sz w:val="20"/>
+        </w:rPr>
+        <w:t>meaning.</w:t>
+      </w:r>
+      <w:proofErr w:type="spellEnd"/>
     </w:p>
     <w:p>
       <w:pPr>
@@ -4383,15 +4857,17 @@
         </w:numPr>
         <w:rPr>
           <w:rFonts w:ascii="Cambria Math" w:hAnsi="Cambria Math"/>
-          <w:sz w:val="20"/>
-        </w:rPr>
-      </w:pPr>
-      <w:r>
-        <w:rPr>
-          <w:rFonts w:ascii="Cambria Math" w:hAnsi="Cambria Math"/>
-          <w:sz w:val="20"/>
-        </w:rPr>
-        <w:t>Rosario and Antonio win every match where they are partners.</w:t>
+          <w:b/>
+          <w:sz w:val="20"/>
+        </w:rPr>
+      </w:pPr>
+      <w:r>
+        <w:rPr>
+          <w:rFonts w:ascii="Cambria Math" w:hAnsi="Cambria Math"/>
+          <w:b/>
+          <w:sz w:val="20"/>
+        </w:rPr>
+        <w:t>Everyone wins a game</w:t>
       </w:r>
     </w:p>
     <w:p>
@@ -4403,17 +4879,86 @@
         </w:numPr>
         <w:rPr>
           <w:rFonts w:ascii="Cambria Math" w:hAnsi="Cambria Math"/>
-          <w:b/>
-          <w:sz w:val="20"/>
-        </w:rPr>
-      </w:pPr>
-      <w:r>
-        <w:rPr>
-          <w:rFonts w:ascii="Cambria Math" w:hAnsi="Cambria Math"/>
-          <w:b/>
-          <w:sz w:val="20"/>
-        </w:rPr>
-        <w:t>Rosario and her partner sometimes win the match when she partners with Antonio.</w:t>
+          <w:sz w:val="20"/>
+        </w:rPr>
+      </w:pPr>
+      <w:r>
+        <w:rPr>
+          <w:rFonts w:ascii="Cambria Math" w:hAnsi="Cambria Math"/>
+          <w:sz w:val="20"/>
+        </w:rPr>
+        <w:t>Everyone loses a game</w:t>
+      </w:r>
+      <w:r>
+        <w:rPr>
+          <w:rFonts w:ascii="Cambria Math" w:hAnsi="Cambria Math"/>
+          <w:sz w:val="20"/>
+        </w:rPr>
+        <w:t xml:space="preserve"> (e.g., </w:t>
+      </w:r>
+      <w:proofErr w:type="spellStart"/>
+      <w:r>
+        <w:rPr>
+          <w:rFonts w:ascii="Cambria Math" w:hAnsi="Cambria Math"/>
+          <w:sz w:val="20"/>
+        </w:rPr>
+        <w:t>AxB</w:t>
+      </w:r>
+      <w:proofErr w:type="spellEnd"/>
+      <w:r>
+        <w:rPr>
+          <w:rFonts w:ascii="Cambria Math" w:hAnsi="Cambria Math"/>
+          <w:sz w:val="20"/>
+        </w:rPr>
+        <w:t xml:space="preserve">, </w:t>
+      </w:r>
+      <w:proofErr w:type="spellStart"/>
+      <w:r>
+        <w:rPr>
+          <w:rFonts w:ascii="Cambria Math" w:hAnsi="Cambria Math"/>
+          <w:sz w:val="20"/>
+        </w:rPr>
+        <w:t>AxC</w:t>
+      </w:r>
+      <w:proofErr w:type="spellEnd"/>
+      <w:r>
+        <w:rPr>
+          <w:rFonts w:ascii="Cambria Math" w:hAnsi="Cambria Math"/>
+          <w:sz w:val="20"/>
+        </w:rPr>
+        <w:t xml:space="preserve">, </w:t>
+      </w:r>
+      <w:proofErr w:type="spellStart"/>
+      <w:r>
+        <w:rPr>
+          <w:rFonts w:ascii="Cambria Math" w:hAnsi="Cambria Math"/>
+          <w:sz w:val="20"/>
+        </w:rPr>
+        <w:t>BxC</w:t>
+      </w:r>
+      <w:proofErr w:type="spellEnd"/>
+      <w:r>
+        <w:rPr>
+          <w:rFonts w:ascii="Cambria Math" w:hAnsi="Cambria Math"/>
+          <w:sz w:val="20"/>
+        </w:rPr>
+        <w:t xml:space="preserve">, </w:t>
+      </w:r>
+      <w:proofErr w:type="spellStart"/>
+      <w:r>
+        <w:rPr>
+          <w:rFonts w:ascii="Cambria Math" w:hAnsi="Cambria Math"/>
+          <w:sz w:val="20"/>
+        </w:rPr>
+        <w:t>CxB</w:t>
+      </w:r>
+      <w:proofErr w:type="spellEnd"/>
+      <w:r>
+        <w:rPr>
+          <w:rFonts w:ascii="Cambria Math" w:hAnsi="Cambria Math"/>
+          <w:sz w:val="20"/>
+        </w:rPr>
+        <w:t>)</w:t>
       </w:r>
     </w:p>
     <w:p>
@@ -4433,7 +4978,110 @@
           <w:rFonts w:ascii="Cambria Math" w:hAnsi="Cambria Math"/>
           <w:sz w:val="20"/>
         </w:rPr>
-        <w:t>Whenever Rosario plays with Antonio, they win the match.</w:t>
+        <w:t>For every player there is another player they beat all the time</w:t>
+      </w:r>
+      <w:r>
+        <w:rPr>
+          <w:rFonts w:ascii="Cambria Math" w:hAnsi="Cambria Math"/>
+          <w:sz w:val="20"/>
+        </w:rPr>
+        <w:t xml:space="preserve"> (e.g., </w:t>
+      </w:r>
+      <w:proofErr w:type="spellStart"/>
+      <w:r>
+        <w:rPr>
+          <w:rFonts w:ascii="Cambria Math" w:hAnsi="Cambria Math"/>
+          <w:sz w:val="20"/>
+        </w:rPr>
+        <w:t>AxB</w:t>
+      </w:r>
+      <w:proofErr w:type="spellEnd"/>
+      <w:r>
+        <w:rPr>
+          <w:rFonts w:ascii="Cambria Math" w:hAnsi="Cambria Math"/>
+          <w:sz w:val="20"/>
+        </w:rPr>
+        <w:t xml:space="preserve">, </w:t>
+      </w:r>
+      <w:proofErr w:type="spellStart"/>
+      <w:r>
+        <w:rPr>
+          <w:rFonts w:ascii="Cambria Math" w:hAnsi="Cambria Math"/>
+          <w:sz w:val="20"/>
+        </w:rPr>
+        <w:t>BxA</w:t>
+      </w:r>
+      <w:proofErr w:type="spellEnd"/>
+      <w:r>
+        <w:rPr>
+          <w:rFonts w:ascii="Cambria Math" w:hAnsi="Cambria Math"/>
+          <w:sz w:val="20"/>
+        </w:rPr>
+        <w:t xml:space="preserve">, </w:t>
+      </w:r>
+      <w:proofErr w:type="spellStart"/>
+      <w:r>
+        <w:rPr>
+          <w:rFonts w:ascii="Cambria Math" w:hAnsi="Cambria Math"/>
+          <w:sz w:val="20"/>
+        </w:rPr>
+        <w:t>AxC</w:t>
+      </w:r>
+      <w:proofErr w:type="spellEnd"/>
+      <w:r>
+        <w:rPr>
+          <w:rFonts w:ascii="Cambria Math" w:hAnsi="Cambria Math"/>
+          <w:sz w:val="20"/>
+        </w:rPr>
+        <w:t xml:space="preserve">, </w:t>
+      </w:r>
+      <w:proofErr w:type="spellStart"/>
+      <w:r>
+        <w:rPr>
+          <w:rFonts w:ascii="Cambria Math" w:hAnsi="Cambria Math"/>
+          <w:sz w:val="20"/>
+        </w:rPr>
+        <w:t>CxA</w:t>
+      </w:r>
+      <w:proofErr w:type="spellEnd"/>
+      <w:r>
+        <w:rPr>
+          <w:rFonts w:ascii="Cambria Math" w:hAnsi="Cambria Math"/>
+          <w:sz w:val="20"/>
+        </w:rPr>
+        <w:t xml:space="preserve">, </w:t>
+      </w:r>
+      <w:proofErr w:type="spellStart"/>
+      <w:r>
+        <w:rPr>
+          <w:rFonts w:ascii="Cambria Math" w:hAnsi="Cambria Math"/>
+          <w:sz w:val="20"/>
+        </w:rPr>
+        <w:t>BxC</w:t>
+      </w:r>
+      <w:proofErr w:type="spellEnd"/>
+      <w:r>
+        <w:rPr>
+          <w:rFonts w:ascii="Cambria Math" w:hAnsi="Cambria Math"/>
+          <w:sz w:val="20"/>
+        </w:rPr>
+        <w:t xml:space="preserve">, </w:t>
+      </w:r>
+      <w:proofErr w:type="spellStart"/>
+      <w:r>
+        <w:rPr>
+          <w:rFonts w:ascii="Cambria Math" w:hAnsi="Cambria Math"/>
+          <w:sz w:val="20"/>
+        </w:rPr>
+        <w:t>CxB</w:t>
+      </w:r>
+      <w:proofErr w:type="spellEnd"/>
+      <w:r>
+        <w:rPr>
+          <w:rFonts w:ascii="Cambria Math" w:hAnsi="Cambria Math"/>
+          <w:sz w:val="20"/>
+        </w:rPr>
+        <w:t>)</w:t>
       </w:r>
     </w:p>
     <w:p>
@@ -4453,7 +5101,14 @@
           <w:rFonts w:ascii="Cambria Math" w:hAnsi="Cambria Math"/>
           <w:sz w:val="20"/>
         </w:rPr>
-        <w:t>Rosario and Antonio win exactly one match when they are partners.</w:t>
+        <w:t>There is a player who loses every game</w:t>
+      </w:r>
+      <w:r>
+        <w:rPr>
+          <w:rFonts w:ascii="Cambria Math" w:hAnsi="Cambria Math"/>
+          <w:sz w:val="20"/>
+        </w:rPr>
+        <w:t xml:space="preserve"> (same as c)</w:t>
       </w:r>
     </w:p>
     <w:p>
@@ -4465,37 +5120,22 @@
         </w:numPr>
         <w:rPr>
           <w:rFonts w:ascii="Cambria Math" w:hAnsi="Cambria Math"/>
-          <w:b/>
-          <w:sz w:val="20"/>
-        </w:rPr>
-      </w:pPr>
-      <w:r>
-        <w:rPr>
-          <w:rFonts w:ascii="Cambria Math" w:hAnsi="Cambria Math"/>
-          <w:b/>
-          <w:sz w:val="20"/>
-        </w:rPr>
-        <w:t>Rosario and Antonio win at least one match when they are partners.</w:t>
-      </w:r>
-    </w:p>
-    <w:p>
-      <w:pPr>
-        <w:pStyle w:val="ListParagraph"/>
-        <w:numPr>
-          <w:ilvl w:val="1"/>
-          <w:numId w:val="3"/>
-        </w:numPr>
-        <w:rPr>
-          <w:rFonts w:ascii="Cambria Math" w:hAnsi="Cambria Math"/>
-          <w:sz w:val="20"/>
-        </w:rPr>
-      </w:pPr>
-      <w:r>
-        <w:rPr>
-          <w:rFonts w:ascii="Cambria Math" w:hAnsi="Cambria Math"/>
-          <w:sz w:val="20"/>
-        </w:rPr>
-        <w:t>If Rosario and her partner win the match, she must be partnering with Antonio.</w:t>
+          <w:sz w:val="20"/>
+        </w:rPr>
+      </w:pPr>
+      <w:r>
+        <w:rPr>
+          <w:rFonts w:ascii="Cambria Math" w:hAnsi="Cambria Math"/>
+          <w:sz w:val="20"/>
+        </w:rPr>
+        <w:t>There is a player who wins every game</w:t>
+      </w:r>
+      <w:r>
+        <w:rPr>
+          <w:rFonts w:ascii="Cambria Math" w:hAnsi="Cambria Math"/>
+          <w:sz w:val="20"/>
+        </w:rPr>
+        <w:t xml:space="preserve"> (same as c)</w:t>
       </w:r>
     </w:p>
     <w:p>
@@ -4515,30 +5155,48 @@
           <w:rFonts w:ascii="Cambria Math" w:hAnsi="Cambria Math"/>
           <w:sz w:val="20"/>
         </w:rPr>
-        <w:t>Let x be a variable ranging over doubles tennis matches, and t be a variable ranging over doubles tennis matches when Rosario partners with Antonio. Let W(x) mean that Rosario and her partner (whoever it is) win the doubles match x. Select the following English sentences that mean the same a</w:t>
-      </w:r>
-      <w:r>
-        <w:rPr>
-          <w:rFonts w:ascii="Cambria Math" w:hAnsi="Cambria Math"/>
-          <w:sz w:val="20"/>
-        </w:rPr>
-        <w:t>s the symbolic formula ∀</w:t>
-      </w:r>
-      <w:proofErr w:type="spellStart"/>
-      <w:r>
-        <w:rPr>
-          <w:rFonts w:ascii="Cambria Math" w:hAnsi="Cambria Math"/>
-          <w:sz w:val="20"/>
-        </w:rPr>
-        <w:t>tW</w:t>
-      </w:r>
-      <w:proofErr w:type="spellEnd"/>
-      <w:r>
-        <w:rPr>
-          <w:rFonts w:ascii="Cambria Math" w:hAnsi="Cambria Math"/>
-          <w:sz w:val="20"/>
-        </w:rPr>
-        <w:t>(t):</w:t>
+        <w:t xml:space="preserve">Let </w:t>
+      </w:r>
+      <w:proofErr w:type="spellStart"/>
+      <w:r>
+        <w:rPr>
+          <w:rFonts w:ascii="Cambria Math" w:hAnsi="Cambria Math"/>
+          <w:sz w:val="20"/>
+        </w:rPr>
+        <w:t>p</w:t>
+      </w:r>
+      <w:proofErr w:type="gramStart"/>
+      <w:r>
+        <w:rPr>
+          <w:rFonts w:ascii="Cambria Math" w:hAnsi="Cambria Math"/>
+          <w:sz w:val="20"/>
+        </w:rPr>
+        <w:t>,q</w:t>
+      </w:r>
+      <w:proofErr w:type="spellEnd"/>
+      <w:proofErr w:type="gramEnd"/>
+      <w:r>
+        <w:rPr>
+          <w:rFonts w:ascii="Cambria Math" w:hAnsi="Cambria Math"/>
+          <w:sz w:val="20"/>
+        </w:rPr>
+        <w:t xml:space="preserve"> be variables denoting the tennis players in a club, let t be a variable denoting the club’s games of tennis, and let W(</w:t>
+      </w:r>
+      <w:proofErr w:type="spellStart"/>
+      <w:r>
+        <w:rPr>
+          <w:rFonts w:ascii="Cambria Math" w:hAnsi="Cambria Math"/>
+          <w:sz w:val="20"/>
+        </w:rPr>
+        <w:t>p,q,t</w:t>
+      </w:r>
+      <w:proofErr w:type="spellEnd"/>
+      <w:r>
+        <w:rPr>
+          <w:rFonts w:ascii="Cambria Math" w:hAnsi="Cambria Math"/>
+          <w:sz w:val="20"/>
+        </w:rPr>
+        <w:t>) mean that p plays against q in game t and wins. Assuming that there are at least two tennis players and games between them do take place, which (if any) of the following symbolic formula cannot possibly be true? Select all you think cannot possibly be true</w:t>
       </w:r>
     </w:p>
     <w:p>
@@ -4550,6 +5208,58 @@
         </w:numPr>
         <w:rPr>
           <w:rFonts w:ascii="Cambria Math" w:hAnsi="Cambria Math"/>
+          <w:sz w:val="20"/>
+        </w:rPr>
+      </w:pPr>
+      <w:r>
+        <w:rPr>
+          <w:rFonts w:ascii="Cambria Math" w:hAnsi="Cambria Math"/>
+          <w:sz w:val="20"/>
+        </w:rPr>
+        <w:t>∀</w:t>
+      </w:r>
+      <w:proofErr w:type="spellStart"/>
+      <w:r>
+        <w:rPr>
+          <w:rFonts w:ascii="Cambria Math" w:hAnsi="Cambria Math"/>
+          <w:sz w:val="20"/>
+        </w:rPr>
+        <w:t>p∃q∃tW</w:t>
+      </w:r>
+      <w:proofErr w:type="spellEnd"/>
+      <w:r>
+        <w:rPr>
+          <w:rFonts w:ascii="Cambria Math" w:hAnsi="Cambria Math"/>
+          <w:sz w:val="20"/>
+        </w:rPr>
+        <w:t>(</w:t>
+      </w:r>
+      <w:proofErr w:type="spellStart"/>
+      <w:r>
+        <w:rPr>
+          <w:rFonts w:ascii="Cambria Math" w:hAnsi="Cambria Math"/>
+          <w:sz w:val="20"/>
+        </w:rPr>
+        <w:t>p,q,t</w:t>
+      </w:r>
+      <w:proofErr w:type="spellEnd"/>
+      <w:r>
+        <w:rPr>
+          <w:rFonts w:ascii="Cambria Math" w:hAnsi="Cambria Math"/>
+          <w:sz w:val="20"/>
+        </w:rPr>
+        <w:t>)</w:t>
+      </w:r>
+    </w:p>
+    <w:p>
+      <w:pPr>
+        <w:pStyle w:val="ListParagraph"/>
+        <w:numPr>
+          <w:ilvl w:val="1"/>
+          <w:numId w:val="3"/>
+        </w:numPr>
+        <w:rPr>
+          <w:rFonts w:ascii="Cambria Math" w:hAnsi="Cambria Math"/>
           <w:b/>
           <w:sz w:val="20"/>
         </w:rPr>
@@ -4560,7 +5270,65 @@
           <w:b/>
           <w:sz w:val="20"/>
         </w:rPr>
-        <w:t>Rosario and Antonio win every match where they are partners.</w:t>
+        <w:t>∀</w:t>
+      </w:r>
+      <w:proofErr w:type="spellStart"/>
+      <w:r>
+        <w:rPr>
+          <w:rFonts w:ascii="Cambria Math" w:hAnsi="Cambria Math"/>
+          <w:b/>
+          <w:sz w:val="20"/>
+        </w:rPr>
+        <w:t>p∀q∃tW</w:t>
+      </w:r>
+      <w:proofErr w:type="spellEnd"/>
+      <w:r>
+        <w:rPr>
+          <w:rFonts w:ascii="Cambria Math" w:hAnsi="Cambria Math"/>
+          <w:b/>
+          <w:sz w:val="20"/>
+        </w:rPr>
+        <w:t>(</w:t>
+      </w:r>
+      <w:proofErr w:type="spellStart"/>
+      <w:r>
+        <w:rPr>
+          <w:rFonts w:ascii="Cambria Math" w:hAnsi="Cambria Math"/>
+          <w:b/>
+          <w:sz w:val="20"/>
+        </w:rPr>
+        <w:t>p,q,t</w:t>
+      </w:r>
+      <w:proofErr w:type="spellEnd"/>
+      <w:r>
+        <w:rPr>
+          <w:rFonts w:ascii="Cambria Math" w:hAnsi="Cambria Math"/>
+          <w:b/>
+          <w:sz w:val="20"/>
+        </w:rPr>
+        <w:t>)</w:t>
+      </w:r>
+      <w:r>
+        <w:rPr>
+          <w:rFonts w:ascii="Cambria Math" w:hAnsi="Cambria Math"/>
+          <w:b/>
+          <w:sz w:val="20"/>
+        </w:rPr>
+        <w:t xml:space="preserve"> </w:t>
+      </w:r>
+      <w:r>
+        <w:rPr>
+          <w:rFonts w:ascii="Cambria Math" w:hAnsi="Cambria Math"/>
+          <w:sz w:val="20"/>
+        </w:rPr>
+        <w:t xml:space="preserve">(not </w:t>
+      </w:r>
+      <w:r>
+        <w:rPr>
+          <w:rFonts w:ascii="Cambria Math" w:hAnsi="Cambria Math"/>
+          <w:sz w:val="20"/>
+        </w:rPr>
+        <w:t>conditioned that p != q)</w:t>
       </w:r>
     </w:p>
     <w:p>
@@ -4580,91 +5348,39 @@
           <w:rFonts w:ascii="Cambria Math" w:hAnsi="Cambria Math"/>
           <w:sz w:val="20"/>
         </w:rPr>
-        <w:t>Rosario always partners with Antonio.</w:t>
-      </w:r>
-    </w:p>
-    <w:p>
-      <w:pPr>
-        <w:pStyle w:val="ListParagraph"/>
-        <w:numPr>
-          <w:ilvl w:val="1"/>
-          <w:numId w:val="3"/>
-        </w:numPr>
-        <w:rPr>
-          <w:rFonts w:ascii="Cambria Math" w:hAnsi="Cambria Math"/>
-          <w:b/>
-          <w:sz w:val="20"/>
-        </w:rPr>
-      </w:pPr>
-      <w:r>
-        <w:rPr>
-          <w:rFonts w:ascii="Cambria Math" w:hAnsi="Cambria Math"/>
-          <w:b/>
-          <w:sz w:val="20"/>
-        </w:rPr>
-        <w:t>Whenever Rosario partners with Antonio, they win the match.</w:t>
-      </w:r>
-    </w:p>
-    <w:p>
-      <w:pPr>
-        <w:pStyle w:val="ListParagraph"/>
-        <w:numPr>
-          <w:ilvl w:val="1"/>
-          <w:numId w:val="3"/>
-        </w:numPr>
-        <w:rPr>
-          <w:rFonts w:ascii="Cambria Math" w:hAnsi="Cambria Math"/>
-          <w:sz w:val="20"/>
-        </w:rPr>
-      </w:pPr>
-      <w:r>
-        <w:rPr>
-          <w:rFonts w:ascii="Cambria Math" w:hAnsi="Cambria Math"/>
-          <w:sz w:val="20"/>
-        </w:rPr>
-        <w:t>Sometimes, Rosario and her partner win the match.</w:t>
-      </w:r>
-    </w:p>
-    <w:p>
-      <w:pPr>
-        <w:pStyle w:val="ListParagraph"/>
-        <w:numPr>
-          <w:ilvl w:val="1"/>
-          <w:numId w:val="3"/>
-        </w:numPr>
-        <w:rPr>
-          <w:rFonts w:ascii="Cambria Math" w:hAnsi="Cambria Math"/>
-          <w:b/>
-          <w:sz w:val="20"/>
-        </w:rPr>
-      </w:pPr>
-      <w:r>
-        <w:rPr>
-          <w:rFonts w:ascii="Cambria Math" w:hAnsi="Cambria Math"/>
-          <w:b/>
-          <w:sz w:val="20"/>
-        </w:rPr>
-        <w:t>Rosario and her partner win the match whenever she partners with Antonio.</w:t>
-      </w:r>
-    </w:p>
-    <w:p>
-      <w:pPr>
-        <w:pStyle w:val="ListParagraph"/>
-        <w:numPr>
-          <w:ilvl w:val="1"/>
-          <w:numId w:val="3"/>
-        </w:numPr>
-        <w:rPr>
-          <w:rFonts w:ascii="Cambria Math" w:hAnsi="Cambria Math"/>
-          <w:sz w:val="20"/>
-        </w:rPr>
-      </w:pPr>
-      <w:r>
-        <w:rPr>
-          <w:rFonts w:ascii="Cambria Math" w:hAnsi="Cambria Math"/>
-          <w:sz w:val="20"/>
-        </w:rPr>
-        <w:t>If Rosario and her partner win the match, she must be partnering with Antonio.</w:t>
+        <w:t>∀</w:t>
+      </w:r>
+      <w:proofErr w:type="spellStart"/>
+      <w:r>
+        <w:rPr>
+          <w:rFonts w:ascii="Cambria Math" w:hAnsi="Cambria Math"/>
+          <w:sz w:val="20"/>
+        </w:rPr>
+        <w:t>q∃p∃tW</w:t>
+      </w:r>
+      <w:proofErr w:type="spellEnd"/>
+      <w:r>
+        <w:rPr>
+          <w:rFonts w:ascii="Cambria Math" w:hAnsi="Cambria Math"/>
+          <w:sz w:val="20"/>
+        </w:rPr>
+        <w:t>(</w:t>
+      </w:r>
+      <w:proofErr w:type="spellStart"/>
+      <w:r>
+        <w:rPr>
+          <w:rFonts w:ascii="Cambria Math" w:hAnsi="Cambria Math"/>
+          <w:sz w:val="20"/>
+        </w:rPr>
+        <w:t>p,q,t</w:t>
+      </w:r>
+      <w:proofErr w:type="spellEnd"/>
+      <w:r>
+        <w:rPr>
+          <w:rFonts w:ascii="Cambria Math" w:hAnsi="Cambria Math"/>
+          <w:sz w:val="20"/>
+        </w:rPr>
+        <w:t>)</w:t>
       </w:r>
     </w:p>
     <w:p>
@@ -4684,28 +5400,55 @@
           <w:rFonts w:ascii="Cambria Math" w:hAnsi="Cambria Math"/>
           <w:sz w:val="20"/>
         </w:rPr>
-        <w:t>Which of the following formal propositions says that there is no largest prime</w:t>
-      </w:r>
-      <w:r>
-        <w:rPr>
-          <w:rFonts w:ascii="Cambria Math" w:hAnsi="Cambria Math"/>
-          <w:sz w:val="20"/>
-        </w:rPr>
-        <w:t>?</w:t>
-      </w:r>
-      <w:r>
-        <w:rPr>
-          <w:rFonts w:ascii="Cambria Math" w:hAnsi="Cambria Math"/>
-          <w:sz w:val="20"/>
-        </w:rPr>
-        <w:t xml:space="preserve"> (There may be more than one. You have to select all correct propositions.) The va</w:t>
-      </w:r>
-      <w:r>
-        <w:rPr>
-          <w:rFonts w:ascii="Cambria Math" w:hAnsi="Cambria Math"/>
-          <w:sz w:val="20"/>
-        </w:rPr>
-        <w:t>riables denote natural numbers.</w:t>
+        <w:t>Which of the following means “Everybody loves a lover”, where L(</w:t>
+      </w:r>
+      <w:proofErr w:type="spellStart"/>
+      <w:r>
+        <w:rPr>
+          <w:rFonts w:ascii="Cambria Math" w:hAnsi="Cambria Math"/>
+          <w:sz w:val="20"/>
+        </w:rPr>
+        <w:t>x</w:t>
+      </w:r>
+      <w:proofErr w:type="gramStart"/>
+      <w:r>
+        <w:rPr>
+          <w:rFonts w:ascii="Cambria Math" w:hAnsi="Cambria Math"/>
+          <w:sz w:val="20"/>
+        </w:rPr>
+        <w:t>,y</w:t>
+      </w:r>
+      <w:proofErr w:type="spellEnd"/>
+      <w:proofErr w:type="gramEnd"/>
+      <w:r>
+        <w:rPr>
+          <w:rFonts w:ascii="Cambria Math" w:hAnsi="Cambria Math"/>
+          <w:sz w:val="20"/>
+        </w:rPr>
+        <w:t xml:space="preserve">) means (person) x loves (person) y and a lover is </w:t>
+      </w:r>
+      <w:proofErr w:type="spellStart"/>
+      <w:r>
+        <w:rPr>
+          <w:rFonts w:ascii="Cambria Math" w:hAnsi="Cambria Math"/>
+          <w:sz w:val="20"/>
+        </w:rPr>
+        <w:t>deﬁned</w:t>
+      </w:r>
+      <w:proofErr w:type="spellEnd"/>
+      <w:r>
+        <w:rPr>
+          <w:rFonts w:ascii="Cambria Math" w:hAnsi="Cambria Math"/>
+          <w:sz w:val="20"/>
+        </w:rPr>
+        <w:t xml:space="preserve"> to be someone in a mutual loving relationship? [If English is not your native language, you might want to discuss this sentence with a native English speaker before you answer. It’s an idiomatic expr</w:t>
+      </w:r>
+      <w:r>
+        <w:rPr>
+          <w:rFonts w:ascii="Cambria Math" w:hAnsi="Cambria Math"/>
+          <w:sz w:val="20"/>
+        </w:rPr>
+        <w:t>ession.]</w:t>
       </w:r>
     </w:p>
     <w:p>
@@ -4717,31 +5460,89 @@
         </w:numPr>
         <w:rPr>
           <w:rFonts w:ascii="Cambria Math" w:hAnsi="Cambria Math"/>
-          <w:sz w:val="20"/>
-        </w:rPr>
-      </w:pPr>
-      <w:r>
-        <w:rPr>
-          <w:rFonts w:ascii="Cambria Math" w:hAnsi="Cambria Math"/>
-          <w:sz w:val="20"/>
-        </w:rPr>
-        <w:t>¬∃</w:t>
-      </w:r>
-      <w:proofErr w:type="spellStart"/>
-      <w:r>
-        <w:rPr>
-          <w:rFonts w:ascii="Cambria Math" w:hAnsi="Cambria Math"/>
-          <w:sz w:val="20"/>
-        </w:rPr>
-        <w:t>x∃y</w:t>
-      </w:r>
-      <w:proofErr w:type="spellEnd"/>
-      <w:r>
-        <w:rPr>
-          <w:rFonts w:ascii="Cambria Math" w:hAnsi="Cambria Math"/>
-          <w:sz w:val="20"/>
-        </w:rPr>
-        <w:t>[Prime(x) ∧¬Prime(y)∧(x &lt; y)]</w:t>
+          <w:b/>
+          <w:sz w:val="20"/>
+        </w:rPr>
+      </w:pPr>
+      <w:r>
+        <w:rPr>
+          <w:rFonts w:ascii="Cambria Math" w:hAnsi="Cambria Math"/>
+          <w:b/>
+          <w:sz w:val="20"/>
+        </w:rPr>
+        <w:t>∀</w:t>
+      </w:r>
+      <w:proofErr w:type="spellStart"/>
+      <w:r>
+        <w:rPr>
+          <w:rFonts w:ascii="Cambria Math" w:hAnsi="Cambria Math"/>
+          <w:b/>
+          <w:sz w:val="20"/>
+        </w:rPr>
+        <w:t>x∀y</w:t>
+      </w:r>
+      <w:proofErr w:type="spellEnd"/>
+      <w:r>
+        <w:rPr>
+          <w:rFonts w:ascii="Cambria Math" w:hAnsi="Cambria Math"/>
+          <w:b/>
+          <w:sz w:val="20"/>
+        </w:rPr>
+        <w:t>[∃z(L(</w:t>
+      </w:r>
+      <w:proofErr w:type="spellStart"/>
+      <w:r>
+        <w:rPr>
+          <w:rFonts w:ascii="Cambria Math" w:hAnsi="Cambria Math"/>
+          <w:b/>
+          <w:sz w:val="20"/>
+        </w:rPr>
+        <w:t>x,z</w:t>
+      </w:r>
+      <w:proofErr w:type="spellEnd"/>
+      <w:r>
+        <w:rPr>
+          <w:rFonts w:ascii="Cambria Math" w:hAnsi="Cambria Math"/>
+          <w:b/>
+          <w:sz w:val="20"/>
+        </w:rPr>
+        <w:t>)∧L(</w:t>
+      </w:r>
+      <w:proofErr w:type="spellStart"/>
+      <w:r>
+        <w:rPr>
+          <w:rFonts w:ascii="Cambria Math" w:hAnsi="Cambria Math"/>
+          <w:b/>
+          <w:sz w:val="20"/>
+        </w:rPr>
+        <w:t>z,x</w:t>
+      </w:r>
+      <w:proofErr w:type="spellEnd"/>
+      <w:r>
+        <w:rPr>
+          <w:rFonts w:ascii="Cambria Math" w:hAnsi="Cambria Math"/>
+          <w:b/>
+          <w:sz w:val="20"/>
+        </w:rPr>
+        <w:t>)) ⇒ L(</w:t>
+      </w:r>
+      <w:proofErr w:type="spellStart"/>
+      <w:r>
+        <w:rPr>
+          <w:rFonts w:ascii="Cambria Math" w:hAnsi="Cambria Math"/>
+          <w:b/>
+          <w:sz w:val="20"/>
+        </w:rPr>
+        <w:t>y,x</w:t>
+      </w:r>
+      <w:proofErr w:type="spellEnd"/>
+      <w:r>
+        <w:rPr>
+          <w:rFonts w:ascii="Cambria Math" w:hAnsi="Cambria Math"/>
+          <w:b/>
+          <w:sz w:val="20"/>
+        </w:rPr>
+        <w:t>)]</w:t>
       </w:r>
     </w:p>
     <w:p>
@@ -4769,22 +5570,63 @@
           <w:rFonts w:ascii="Cambria Math" w:hAnsi="Cambria Math"/>
           <w:sz w:val="20"/>
         </w:rPr>
-        <w:t>x∃y</w:t>
-      </w:r>
-      <w:proofErr w:type="spellEnd"/>
-      <w:r>
-        <w:rPr>
-          <w:rFonts w:ascii="Cambria Math" w:hAnsi="Cambria Math"/>
-          <w:sz w:val="20"/>
-        </w:rPr>
-        <w:t>[Prime(x)∧Prime(y)∧(x &lt; y)]</w:t>
-      </w:r>
-      <w:r>
-        <w:rPr>
-          <w:rFonts w:ascii="Cambria Math" w:hAnsi="Cambria Math"/>
-          <w:sz w:val="20"/>
-        </w:rPr>
-        <w:t xml:space="preserve">    &lt;&lt;&lt;=== False because Prime(x) is not always true</w:t>
+        <w:t>x∀y</w:t>
+      </w:r>
+      <w:proofErr w:type="spellEnd"/>
+      <w:r>
+        <w:rPr>
+          <w:rFonts w:ascii="Cambria Math" w:hAnsi="Cambria Math"/>
+          <w:sz w:val="20"/>
+        </w:rPr>
+        <w:t>[∀z(L(</w:t>
+      </w:r>
+      <w:proofErr w:type="spellStart"/>
+      <w:r>
+        <w:rPr>
+          <w:rFonts w:ascii="Cambria Math" w:hAnsi="Cambria Math"/>
+          <w:sz w:val="20"/>
+        </w:rPr>
+        <w:t>x,z</w:t>
+      </w:r>
+      <w:proofErr w:type="spellEnd"/>
+      <w:r>
+        <w:rPr>
+          <w:rFonts w:ascii="Cambria Math" w:hAnsi="Cambria Math"/>
+          <w:sz w:val="20"/>
+        </w:rPr>
+        <w:t>)∨L(</w:t>
+      </w:r>
+      <w:proofErr w:type="spellStart"/>
+      <w:r>
+        <w:rPr>
+          <w:rFonts w:ascii="Cambria Math" w:hAnsi="Cambria Math"/>
+          <w:sz w:val="20"/>
+        </w:rPr>
+        <w:t>z,x</w:t>
+      </w:r>
+      <w:proofErr w:type="spellEnd"/>
+      <w:r>
+        <w:rPr>
+          <w:rFonts w:ascii="Cambria Math" w:hAnsi="Cambria Math"/>
+          <w:sz w:val="20"/>
+        </w:rPr>
+        <w:t>)) ⇒ L(</w:t>
+      </w:r>
+      <w:proofErr w:type="spellStart"/>
+      <w:r>
+        <w:rPr>
+          <w:rFonts w:ascii="Cambria Math" w:hAnsi="Cambria Math"/>
+          <w:sz w:val="20"/>
+        </w:rPr>
+        <w:t>y,x</w:t>
+      </w:r>
+      <w:proofErr w:type="spellEnd"/>
+      <w:r>
+        <w:rPr>
+          <w:rFonts w:ascii="Cambria Math" w:hAnsi="Cambria Math"/>
+          <w:sz w:val="20"/>
+        </w:rPr>
+        <w:t>)]</w:t>
       </w:r>
     </w:p>
     <w:p>
@@ -4804,135 +5646,71 @@
           <w:rFonts w:ascii="Cambria Math" w:hAnsi="Cambria Math"/>
           <w:sz w:val="20"/>
         </w:rPr>
-        <w:t>∀</w:t>
-      </w:r>
-      <w:proofErr w:type="spellStart"/>
-      <w:r>
-        <w:rPr>
-          <w:rFonts w:ascii="Cambria Math" w:hAnsi="Cambria Math"/>
-          <w:sz w:val="20"/>
-        </w:rPr>
-        <w:t>x∀y</w:t>
-      </w:r>
-      <w:proofErr w:type="spellEnd"/>
-      <w:r>
-        <w:rPr>
-          <w:rFonts w:ascii="Cambria Math" w:hAnsi="Cambria Math"/>
-          <w:sz w:val="20"/>
-        </w:rPr>
-        <w:t>[Prime(x)∧Prime(y)∧(x &lt; y)]</w:t>
-      </w:r>
-    </w:p>
-    <w:p>
-      <w:pPr>
-        <w:pStyle w:val="ListParagraph"/>
-        <w:numPr>
-          <w:ilvl w:val="1"/>
-          <w:numId w:val="3"/>
-        </w:numPr>
-        <w:rPr>
-          <w:rFonts w:ascii="Cambria Math" w:hAnsi="Cambria Math"/>
-          <w:b/>
-          <w:sz w:val="20"/>
-        </w:rPr>
-      </w:pPr>
-      <w:r>
-        <w:rPr>
-          <w:rFonts w:ascii="Cambria Math" w:hAnsi="Cambria Math"/>
-          <w:b/>
-          <w:sz w:val="20"/>
-        </w:rPr>
-        <w:t>∀</w:t>
-      </w:r>
-      <w:proofErr w:type="spellStart"/>
-      <w:r>
-        <w:rPr>
-          <w:rFonts w:ascii="Cambria Math" w:hAnsi="Cambria Math"/>
-          <w:b/>
-          <w:sz w:val="20"/>
-        </w:rPr>
-        <w:t>x∃y</w:t>
-      </w:r>
-      <w:proofErr w:type="spellEnd"/>
-      <w:r>
-        <w:rPr>
-          <w:rFonts w:ascii="Cambria Math" w:hAnsi="Cambria Math"/>
-          <w:b/>
-          <w:sz w:val="20"/>
-        </w:rPr>
-        <w:t>[Prime(y)∧(x &lt; y)]</w:t>
-      </w:r>
-    </w:p>
-    <w:p>
-      <w:pPr>
-        <w:pStyle w:val="ListParagraph"/>
-        <w:numPr>
-          <w:ilvl w:val="1"/>
-          <w:numId w:val="3"/>
-        </w:numPr>
-        <w:rPr>
-          <w:rFonts w:ascii="Cambria Math" w:hAnsi="Cambria Math"/>
-          <w:sz w:val="20"/>
-        </w:rPr>
-      </w:pPr>
-      <w:r>
-        <w:rPr>
-          <w:rFonts w:ascii="Cambria Math" w:hAnsi="Cambria Math"/>
-          <w:sz w:val="20"/>
-        </w:rPr>
-        <w:t>∃</w:t>
-      </w:r>
-      <w:proofErr w:type="spellStart"/>
-      <w:r>
-        <w:rPr>
-          <w:rFonts w:ascii="Cambria Math" w:hAnsi="Cambria Math"/>
-          <w:sz w:val="20"/>
-        </w:rPr>
-        <w:t>x∀y</w:t>
-      </w:r>
-      <w:proofErr w:type="spellEnd"/>
-      <w:r>
-        <w:rPr>
-          <w:rFonts w:ascii="Cambria Math" w:hAnsi="Cambria Math"/>
-          <w:sz w:val="20"/>
-        </w:rPr>
-        <w:t>[Prime(y)∧(x &lt; y)]</w:t>
-      </w:r>
-    </w:p>
-    <w:p>
-      <w:pPr>
-        <w:pStyle w:val="ListParagraph"/>
-        <w:numPr>
-          <w:ilvl w:val="1"/>
-          <w:numId w:val="3"/>
-        </w:numPr>
-        <w:rPr>
-          <w:rFonts w:ascii="Cambria Math" w:hAnsi="Cambria Math"/>
-          <w:sz w:val="20"/>
-        </w:rPr>
-      </w:pPr>
-      <w:r>
-        <w:rPr>
-          <w:rFonts w:ascii="Cambria Math" w:hAnsi="Cambria Math"/>
-          <w:sz w:val="20"/>
-        </w:rPr>
-        <w:t>∀</w:t>
-      </w:r>
-      <w:proofErr w:type="spellStart"/>
-      <w:r>
-        <w:rPr>
-          <w:rFonts w:ascii="Cambria Math" w:hAnsi="Cambria Math"/>
-          <w:sz w:val="20"/>
-        </w:rPr>
-        <w:t>x∃y</w:t>
-      </w:r>
-      <w:proofErr w:type="spellEnd"/>
-      <w:r>
-        <w:rPr>
-          <w:rFonts w:ascii="Cambria Math" w:hAnsi="Cambria Math"/>
-          <w:sz w:val="20"/>
-        </w:rPr>
-        <w:t>[Prime(x)∧(x &lt; y)]</w:t>
+        <w:t>∀x[∃z(L(</w:t>
+      </w:r>
+      <w:proofErr w:type="spellStart"/>
+      <w:r>
+        <w:rPr>
+          <w:rFonts w:ascii="Cambria Math" w:hAnsi="Cambria Math"/>
+          <w:sz w:val="20"/>
+        </w:rPr>
+        <w:t>x,z</w:t>
+      </w:r>
+      <w:proofErr w:type="spellEnd"/>
+      <w:r>
+        <w:rPr>
+          <w:rFonts w:ascii="Cambria Math" w:hAnsi="Cambria Math"/>
+          <w:sz w:val="20"/>
+        </w:rPr>
+        <w:t>)∧L(</w:t>
+      </w:r>
+      <w:proofErr w:type="spellStart"/>
+      <w:r>
+        <w:rPr>
+          <w:rFonts w:ascii="Cambria Math" w:hAnsi="Cambria Math"/>
+          <w:sz w:val="20"/>
+        </w:rPr>
+        <w:t>z,x</w:t>
+      </w:r>
+      <w:proofErr w:type="spellEnd"/>
+      <w:r>
+        <w:rPr>
+          <w:rFonts w:ascii="Cambria Math" w:hAnsi="Cambria Math"/>
+          <w:sz w:val="20"/>
+        </w:rPr>
+        <w:t>))∧∀</w:t>
+      </w:r>
+      <w:proofErr w:type="spellStart"/>
+      <w:r>
+        <w:rPr>
+          <w:rFonts w:ascii="Cambria Math" w:hAnsi="Cambria Math"/>
+          <w:sz w:val="20"/>
+        </w:rPr>
+        <w:t>yL</w:t>
+      </w:r>
+      <w:proofErr w:type="spellEnd"/>
+      <w:r>
+        <w:rPr>
+          <w:rFonts w:ascii="Cambria Math" w:hAnsi="Cambria Math"/>
+          <w:sz w:val="20"/>
+        </w:rPr>
+        <w:t>(</w:t>
+      </w:r>
+      <w:proofErr w:type="spellStart"/>
+      <w:r>
+        <w:rPr>
+          <w:rFonts w:ascii="Cambria Math" w:hAnsi="Cambria Math"/>
+          <w:sz w:val="20"/>
+        </w:rPr>
+        <w:t>y,x</w:t>
+      </w:r>
+      <w:proofErr w:type="spellEnd"/>
+      <w:r>
+        <w:rPr>
+          <w:rFonts w:ascii="Cambria Math" w:hAnsi="Cambria Math"/>
+          <w:sz w:val="20"/>
+        </w:rPr>
+        <w:t>)]</w:t>
       </w:r>
     </w:p>
     <w:p>
@@ -4952,269 +5730,213 @@
           <w:rFonts w:ascii="Cambria Math" w:hAnsi="Cambria Math"/>
           <w:sz w:val="20"/>
         </w:rPr>
-        <w:t>The symbol ∃</w:t>
-      </w:r>
-      <w:proofErr w:type="gramStart"/>
-      <w:r>
-        <w:rPr>
-          <w:rFonts w:ascii="Cambria Math" w:hAnsi="Cambria Math"/>
-          <w:sz w:val="20"/>
-        </w:rPr>
-        <w:t>!x</w:t>
-      </w:r>
-      <w:proofErr w:type="gramEnd"/>
-      <w:r>
-        <w:rPr>
-          <w:rFonts w:ascii="Cambria Math" w:hAnsi="Cambria Math"/>
-          <w:sz w:val="20"/>
-        </w:rPr>
-        <w:t xml:space="preserve"> means “There exists a unique x such that ...” Which of the following accurately</w:t>
-      </w:r>
-      <w:r>
-        <w:rPr>
-          <w:rFonts w:ascii="Cambria Math" w:hAnsi="Cambria Math"/>
+        <w:t xml:space="preserve">Which of the following statements about the order relation on the real line is/are </w:t>
+      </w:r>
+      <w:proofErr w:type="spellStart"/>
+      <w:r>
+        <w:rPr>
+          <w:rFonts w:ascii="Cambria Math" w:hAnsi="Cambria Math"/>
+          <w:sz w:val="20"/>
+        </w:rPr>
+        <w:t>false?</w:t>
+      </w:r>
+      <w:r>
+        <w:rPr>
+          <w:rFonts w:ascii="Cambria Math" w:hAnsi="Cambria Math"/>
+          <w:sz w:val="20"/>
+        </w:rPr>
+        <w:t>TBC</w:t>
+      </w:r>
+      <w:proofErr w:type="spellEnd"/>
+    </w:p>
+    <w:p>
+      <w:pPr>
+        <w:pStyle w:val="ListParagraph"/>
+        <w:numPr>
+          <w:ilvl w:val="1"/>
+          <w:numId w:val="3"/>
+        </w:numPr>
+        <w:rPr>
+          <w:rFonts w:ascii="Cambria Math" w:hAnsi="Cambria Math"/>
+          <w:sz w:val="20"/>
+        </w:rPr>
+      </w:pPr>
+      <w:r>
+        <w:rPr>
+          <w:rFonts w:ascii="Cambria Math" w:hAnsi="Cambria Math"/>
+          <w:sz w:val="20"/>
+        </w:rPr>
+        <w:t>∀</w:t>
+      </w:r>
+      <w:proofErr w:type="spellStart"/>
+      <w:r>
+        <w:rPr>
+          <w:rFonts w:ascii="Cambria Math" w:hAnsi="Cambria Math"/>
+          <w:sz w:val="20"/>
+        </w:rPr>
+        <w:t>x∀y∀z</w:t>
+      </w:r>
+      <w:proofErr w:type="spellEnd"/>
+      <w:r>
+        <w:rPr>
+          <w:rFonts w:ascii="Cambria Math" w:hAnsi="Cambria Math"/>
+          <w:sz w:val="20"/>
+        </w:rPr>
+        <w:t>[(x ≤ y)∧(y ≤ z) ⇒ (x ≤ z)]</w:t>
+      </w:r>
+      <w:r>
+        <w:rPr>
+          <w:rFonts w:ascii="Cambria Math" w:hAnsi="Cambria Math"/>
+          <w:sz w:val="20"/>
+        </w:rPr>
+        <w:t xml:space="preserve"> TRUE (definition of total order)</w:t>
+      </w:r>
+    </w:p>
+    <w:p>
+      <w:pPr>
+        <w:pStyle w:val="ListParagraph"/>
+        <w:numPr>
+          <w:ilvl w:val="1"/>
+          <w:numId w:val="3"/>
+        </w:numPr>
+        <w:rPr>
+          <w:rFonts w:ascii="Cambria Math" w:hAnsi="Cambria Math"/>
+          <w:sz w:val="20"/>
+        </w:rPr>
+      </w:pPr>
+      <w:r>
+        <w:rPr>
+          <w:rFonts w:ascii="Cambria Math" w:hAnsi="Cambria Math"/>
+          <w:sz w:val="20"/>
+        </w:rPr>
+        <w:t>∀</w:t>
+      </w:r>
+      <w:proofErr w:type="spellStart"/>
+      <w:r>
+        <w:rPr>
+          <w:rFonts w:ascii="Cambria Math" w:hAnsi="Cambria Math"/>
+          <w:sz w:val="20"/>
+        </w:rPr>
+        <w:t>x∀y</w:t>
+      </w:r>
+      <w:proofErr w:type="spellEnd"/>
+      <w:r>
+        <w:rPr>
+          <w:rFonts w:ascii="Cambria Math" w:hAnsi="Cambria Math"/>
+          <w:sz w:val="20"/>
+        </w:rPr>
+        <w:t>[(x ≤ y)∧(y ≤ x) ⇒ (x = y)]</w:t>
+      </w:r>
+      <w:r>
+        <w:rPr>
+          <w:rFonts w:ascii="Cambria Math" w:hAnsi="Cambria Math"/>
+          <w:sz w:val="20"/>
+        </w:rPr>
+        <w:t xml:space="preserve"> TRUE</w:t>
+      </w:r>
+    </w:p>
+    <w:p>
+      <w:pPr>
+        <w:pStyle w:val="ListParagraph"/>
+        <w:numPr>
+          <w:ilvl w:val="1"/>
+          <w:numId w:val="3"/>
+        </w:numPr>
+        <w:rPr>
+          <w:rFonts w:ascii="Cambria Math" w:hAnsi="Cambria Math"/>
+          <w:sz w:val="20"/>
+        </w:rPr>
+      </w:pPr>
+      <w:r>
+        <w:rPr>
+          <w:rFonts w:ascii="Cambria Math" w:hAnsi="Cambria Math"/>
+          <w:sz w:val="20"/>
+        </w:rPr>
+        <w:t>∀</w:t>
+      </w:r>
+      <w:proofErr w:type="spellStart"/>
+      <w:r>
+        <w:rPr>
+          <w:rFonts w:ascii="Cambria Math" w:hAnsi="Cambria Math"/>
+          <w:sz w:val="20"/>
+        </w:rPr>
+        <w:t>x∃y</w:t>
+      </w:r>
+      <w:proofErr w:type="spellEnd"/>
+      <w:r>
+        <w:rPr>
+          <w:rFonts w:ascii="Cambria Math" w:hAnsi="Cambria Math"/>
+          <w:sz w:val="20"/>
+        </w:rPr>
+        <w:t xml:space="preserve">[(x ≤ y)∧(y </w:t>
+      </w:r>
+      <w:r>
+        <w:rPr>
+          <w:rFonts w:ascii="Cambria Math" w:hAnsi="Cambria Math"/>
+          <w:sz w:val="20"/>
+        </w:rPr>
+        <w:t>≤ x)]</w:t>
+      </w:r>
+      <w:r>
+        <w:rPr>
+          <w:rFonts w:ascii="Cambria Math" w:hAnsi="Cambria Math"/>
+          <w:sz w:val="20"/>
+        </w:rPr>
+        <w:t xml:space="preserve"> TRUE (x == y)</w:t>
+      </w:r>
+    </w:p>
+    <w:p>
+      <w:pPr>
+        <w:pStyle w:val="ListParagraph"/>
+        <w:numPr>
+          <w:ilvl w:val="1"/>
+          <w:numId w:val="3"/>
+        </w:numPr>
+        <w:rPr>
+          <w:rFonts w:ascii="Cambria Math" w:hAnsi="Cambria Math"/>
+          <w:sz w:val="20"/>
+        </w:rPr>
+      </w:pPr>
+      <w:r>
+        <w:rPr>
+          <w:rFonts w:ascii="Cambria Math" w:hAnsi="Cambria Math"/>
+          <w:b/>
+          <w:sz w:val="20"/>
+        </w:rPr>
+        <w:t>∃</w:t>
+      </w:r>
+      <w:proofErr w:type="spellStart"/>
+      <w:r>
+        <w:rPr>
+          <w:rFonts w:ascii="Cambria Math" w:hAnsi="Cambria Math"/>
+          <w:b/>
+          <w:sz w:val="20"/>
+        </w:rPr>
+        <w:t>x∀y</w:t>
+      </w:r>
+      <w:proofErr w:type="spellEnd"/>
+      <w:r>
+        <w:rPr>
+          <w:rFonts w:ascii="Cambria Math" w:hAnsi="Cambria Math"/>
+          <w:b/>
+          <w:sz w:val="20"/>
+        </w:rPr>
+        <w:t>[(y &lt; x)∨(x &lt; y)]</w:t>
+      </w:r>
+      <w:r>
+        <w:rPr>
+          <w:rFonts w:ascii="Cambria Math" w:hAnsi="Cambria Math"/>
+          <w:b/>
           <w:sz w:val="20"/>
         </w:rPr>
         <w:t xml:space="preserve"> </w:t>
       </w:r>
-      <w:proofErr w:type="spellStart"/>
-      <w:r>
-        <w:rPr>
-          <w:rFonts w:ascii="Cambria Math" w:hAnsi="Cambria Math"/>
-          <w:sz w:val="20"/>
-        </w:rPr>
-        <w:t>deﬁnes</w:t>
-      </w:r>
-      <w:proofErr w:type="spellEnd"/>
-      <w:r>
-        <w:rPr>
-          <w:rFonts w:ascii="Cambria Math" w:hAnsi="Cambria Math"/>
-          <w:sz w:val="20"/>
-        </w:rPr>
-        <w:t xml:space="preserve"> the expression ∃!</w:t>
-      </w:r>
-      <w:proofErr w:type="spellStart"/>
-      <w:r>
-        <w:rPr>
-          <w:rFonts w:ascii="Cambria Math" w:hAnsi="Cambria Math"/>
-          <w:sz w:val="20"/>
-        </w:rPr>
-        <w:t>xφ</w:t>
-      </w:r>
-      <w:proofErr w:type="spellEnd"/>
-      <w:r>
-        <w:rPr>
-          <w:rFonts w:ascii="Cambria Math" w:hAnsi="Cambria Math"/>
-          <w:sz w:val="20"/>
-        </w:rPr>
-        <w:t>(x)?</w:t>
-      </w:r>
-    </w:p>
-    <w:p>
-      <w:pPr>
-        <w:pStyle w:val="ListParagraph"/>
-        <w:numPr>
-          <w:ilvl w:val="1"/>
-          <w:numId w:val="3"/>
-        </w:numPr>
-        <w:rPr>
-          <w:rFonts w:ascii="Cambria Math" w:hAnsi="Cambria Math"/>
-          <w:b/>
-          <w:sz w:val="20"/>
-        </w:rPr>
-      </w:pPr>
-      <w:r>
-        <w:rPr>
-          <w:rFonts w:ascii="Cambria Math" w:hAnsi="Cambria Math"/>
-          <w:b/>
-          <w:sz w:val="20"/>
-        </w:rPr>
-        <w:t>∃</w:t>
-      </w:r>
-      <w:proofErr w:type="spellStart"/>
-      <w:r>
-        <w:rPr>
-          <w:rFonts w:ascii="Cambria Math" w:hAnsi="Cambria Math"/>
-          <w:b/>
-          <w:sz w:val="20"/>
-        </w:rPr>
-        <w:t>x∀y</w:t>
-      </w:r>
-      <w:proofErr w:type="spellEnd"/>
-      <w:r>
-        <w:rPr>
-          <w:rFonts w:ascii="Cambria Math" w:hAnsi="Cambria Math"/>
-          <w:b/>
-          <w:sz w:val="20"/>
-        </w:rPr>
-        <w:t xml:space="preserve">[φ(x)∧[φ(y) ⇒ (x </w:t>
-      </w:r>
-      <w:r>
-        <w:rPr>
-          <w:rFonts w:ascii="Cambria Math" w:hAnsi="Cambria Math" w:cs="Cambria Math"/>
-          <w:b/>
-          <w:sz w:val="20"/>
-        </w:rPr>
-        <w:t>≠</w:t>
-      </w:r>
-      <w:r>
-        <w:rPr>
-          <w:rFonts w:ascii="Cambria Math" w:hAnsi="Cambria Math"/>
-          <w:b/>
-          <w:sz w:val="20"/>
-        </w:rPr>
-        <w:t xml:space="preserve"> y)]]</w:t>
-      </w:r>
-      <w:r>
-        <w:rPr>
-          <w:rFonts w:ascii="Cambria Math" w:hAnsi="Cambria Math"/>
-          <w:b/>
-          <w:sz w:val="20"/>
-        </w:rPr>
-        <w:t xml:space="preserve">   NO</w:t>
-      </w:r>
-    </w:p>
-    <w:p>
-      <w:pPr>
-        <w:pStyle w:val="ListParagraph"/>
-        <w:numPr>
-          <w:ilvl w:val="1"/>
-          <w:numId w:val="3"/>
-        </w:numPr>
-        <w:rPr>
-          <w:rFonts w:ascii="Cambria Math" w:hAnsi="Cambria Math"/>
-          <w:sz w:val="20"/>
-        </w:rPr>
-      </w:pPr>
-      <w:r>
-        <w:rPr>
-          <w:rFonts w:ascii="Cambria Math" w:hAnsi="Cambria Math"/>
-          <w:sz w:val="20"/>
-        </w:rPr>
-        <w:t xml:space="preserve">∃x[φ(x)∧(∃y)[φ(y) ⇒ (x </w:t>
-      </w:r>
-      <w:r>
-        <w:rPr>
-          <w:rFonts w:ascii="Cambria Math" w:hAnsi="Cambria Math" w:cs="Cambria Math"/>
-          <w:sz w:val="20"/>
-        </w:rPr>
-        <w:t>≠</w:t>
-      </w:r>
-      <w:r>
-        <w:rPr>
-          <w:rFonts w:ascii="Cambria Math" w:hAnsi="Cambria Math"/>
-          <w:sz w:val="20"/>
-        </w:rPr>
-        <w:t xml:space="preserve"> y)]]</w:t>
-      </w:r>
-    </w:p>
-    <w:p>
-      <w:pPr>
-        <w:pStyle w:val="ListParagraph"/>
-        <w:numPr>
-          <w:ilvl w:val="1"/>
-          <w:numId w:val="3"/>
-        </w:numPr>
-        <w:rPr>
-          <w:rFonts w:ascii="Cambria Math" w:hAnsi="Cambria Math"/>
-          <w:sz w:val="20"/>
-        </w:rPr>
-      </w:pPr>
-      <w:r>
-        <w:rPr>
-          <w:rFonts w:ascii="Cambria Math" w:hAnsi="Cambria Math"/>
-          <w:sz w:val="20"/>
-        </w:rPr>
-        <w:t>∃</w:t>
-      </w:r>
-      <w:proofErr w:type="spellStart"/>
-      <w:r>
-        <w:rPr>
-          <w:rFonts w:ascii="Cambria Math" w:hAnsi="Cambria Math"/>
-          <w:sz w:val="20"/>
-        </w:rPr>
-        <w:t>x∃y</w:t>
-      </w:r>
-      <w:proofErr w:type="spellEnd"/>
-      <w:r>
-        <w:rPr>
-          <w:rFonts w:ascii="Cambria Math" w:hAnsi="Cambria Math"/>
-          <w:sz w:val="20"/>
-        </w:rPr>
-        <w:t>[(φ(x)∧φ(y)) ⇒ (x = y)]</w:t>
-      </w:r>
-      <w:r>
-        <w:rPr>
-          <w:rFonts w:ascii="Cambria Math" w:hAnsi="Cambria Math"/>
-          <w:sz w:val="20"/>
-        </w:rPr>
-        <w:t xml:space="preserve"> </w:t>
-      </w:r>
-    </w:p>
-    <w:p>
-      <w:pPr>
-        <w:pStyle w:val="ListParagraph"/>
-        <w:numPr>
-          <w:ilvl w:val="1"/>
-          <w:numId w:val="3"/>
-        </w:numPr>
-        <w:rPr>
-          <w:rFonts w:ascii="Cambria Math" w:hAnsi="Cambria Math"/>
-          <w:sz w:val="20"/>
-        </w:rPr>
-      </w:pPr>
-      <w:r>
-        <w:rPr>
-          <w:rFonts w:ascii="Cambria Math" w:hAnsi="Cambria Math"/>
-          <w:sz w:val="20"/>
-        </w:rPr>
-        <w:t>[∃</w:t>
-      </w:r>
-      <w:proofErr w:type="spellStart"/>
-      <w:r>
-        <w:rPr>
-          <w:rFonts w:ascii="Cambria Math" w:hAnsi="Cambria Math"/>
-          <w:sz w:val="20"/>
-        </w:rPr>
-        <w:t>xφ</w:t>
-      </w:r>
-      <w:proofErr w:type="spellEnd"/>
-      <w:r>
-        <w:rPr>
-          <w:rFonts w:ascii="Cambria Math" w:hAnsi="Cambria Math"/>
-          <w:sz w:val="20"/>
-        </w:rPr>
-        <w:t>(x)]∧(∀y)[φ(y) ⇒ (x = y)]</w:t>
-      </w:r>
-    </w:p>
-    <w:p>
-      <w:pPr>
-        <w:pStyle w:val="ListParagraph"/>
-        <w:numPr>
-          <w:ilvl w:val="1"/>
-          <w:numId w:val="3"/>
-        </w:numPr>
-        <w:rPr>
-          <w:rFonts w:ascii="Cambria Math" w:hAnsi="Cambria Math"/>
-          <w:b/>
-          <w:sz w:val="20"/>
-        </w:rPr>
-      </w:pPr>
-      <w:r>
-        <w:rPr>
-          <w:rFonts w:ascii="Cambria Math" w:hAnsi="Cambria Math"/>
-          <w:b/>
-          <w:sz w:val="20"/>
-        </w:rPr>
-        <w:t>∃x[φ(x)∧(∀y)[φ(y) ⇒ (x = y)]]</w:t>
-      </w:r>
-      <w:r>
-        <w:rPr>
-          <w:rFonts w:ascii="Cambria Math" w:hAnsi="Cambria Math"/>
-          <w:b/>
-          <w:sz w:val="20"/>
-        </w:rPr>
-        <w:t xml:space="preserve">   &lt;&lt;&lt;====</w:t>
+      <w:r>
+        <w:rPr>
+          <w:rFonts w:ascii="Cambria Math" w:hAnsi="Cambria Math"/>
+          <w:sz w:val="20"/>
+        </w:rPr>
+        <w:t>FALSE (y == x)</w:t>
       </w:r>
     </w:p>
     <w:p>
@@ -5234,44 +5956,30 @@
           <w:rFonts w:ascii="Cambria Math" w:hAnsi="Cambria Math"/>
           <w:sz w:val="20"/>
         </w:rPr>
-        <w:t xml:space="preserve">Which of the following means “The arithmetic operation </w:t>
-      </w:r>
-      <w:proofErr w:type="spellStart"/>
-      <w:r>
-        <w:rPr>
-          <w:rFonts w:ascii="Cambria Math" w:hAnsi="Cambria Math"/>
-          <w:sz w:val="20"/>
-        </w:rPr>
-        <w:t>x↑y</w:t>
-      </w:r>
-      <w:proofErr w:type="spellEnd"/>
-      <w:r>
-        <w:rPr>
-          <w:rFonts w:ascii="Cambria Math" w:hAnsi="Cambria Math"/>
-          <w:sz w:val="20"/>
-        </w:rPr>
-        <w:t xml:space="preserve"> is not commutative.”</w:t>
-      </w:r>
-      <w:r>
-        <w:rPr>
-          <w:rFonts w:ascii="Cambria Math" w:hAnsi="Cambria Math"/>
-          <w:sz w:val="20"/>
-        </w:rPr>
-        <w:t>?</w:t>
-      </w:r>
-      <w:r>
-        <w:rPr>
-          <w:rFonts w:ascii="Cambria Math" w:hAnsi="Cambria Math"/>
-          <w:sz w:val="20"/>
-        </w:rPr>
-        <w:t xml:space="preserve"> (↑ is just some arbitrary b</w:t>
-      </w:r>
-      <w:r>
-        <w:rPr>
-          <w:rFonts w:ascii="Cambria Math" w:hAnsi="Cambria Math"/>
-          <w:sz w:val="20"/>
-        </w:rPr>
-        <w:t>inary operation.)</w:t>
+        <w:t xml:space="preserve">A student produced this purported proof while trying to understand Euclid’s proof of the </w:t>
+      </w:r>
+      <w:proofErr w:type="spellStart"/>
+      <w:r>
+        <w:rPr>
+          <w:rFonts w:ascii="Cambria Math" w:hAnsi="Cambria Math"/>
+          <w:sz w:val="20"/>
+        </w:rPr>
+        <w:t>inﬁnitude</w:t>
+      </w:r>
+      <w:proofErr w:type="spellEnd"/>
+      <w:r>
+        <w:rPr>
+          <w:rFonts w:ascii="Cambria Math" w:hAnsi="Cambria Math"/>
+          <w:sz w:val="20"/>
+        </w:rPr>
+        <w:t xml:space="preserve"> of the primes. Grade it according to the course rubric</w:t>
+      </w:r>
+      <w:r>
+        <w:rPr>
+          <w:rFonts w:ascii="Cambria Math" w:hAnsi="Cambria Math"/>
+          <w:sz w:val="20"/>
+        </w:rPr>
+        <w:t>.</w:t>
       </w:r>
     </w:p>
     <w:p>
@@ -5291,69 +5999,7 @@
           <w:rFonts w:ascii="Cambria Math" w:hAnsi="Cambria Math"/>
           <w:sz w:val="20"/>
         </w:rPr>
-        <w:t>∀</w:t>
-      </w:r>
-      <w:proofErr w:type="spellStart"/>
-      <w:r>
-        <w:rPr>
-          <w:rFonts w:ascii="Cambria Math" w:hAnsi="Cambria Math"/>
-          <w:sz w:val="20"/>
-        </w:rPr>
-        <w:t>x∀y</w:t>
-      </w:r>
-      <w:proofErr w:type="spellEnd"/>
-      <w:r>
-        <w:rPr>
-          <w:rFonts w:ascii="Cambria Math" w:hAnsi="Cambria Math"/>
-          <w:sz w:val="20"/>
-        </w:rPr>
-        <w:t>[</w:t>
-      </w:r>
-      <w:proofErr w:type="spellStart"/>
-      <w:r>
-        <w:rPr>
-          <w:rFonts w:ascii="Cambria Math" w:hAnsi="Cambria Math"/>
-          <w:sz w:val="20"/>
-        </w:rPr>
-        <w:t>x↑y</w:t>
-      </w:r>
-      <w:proofErr w:type="spellEnd"/>
-      <w:r>
-        <w:rPr>
-          <w:rFonts w:ascii="Cambria Math" w:hAnsi="Cambria Math"/>
-          <w:sz w:val="20"/>
-        </w:rPr>
-        <w:t xml:space="preserve"> </w:t>
-      </w:r>
-      <w:r>
-        <w:rPr>
-          <w:rFonts w:ascii="Cambria Math" w:hAnsi="Cambria Math" w:cs="Cambria Math"/>
-          <w:sz w:val="20"/>
-        </w:rPr>
-        <w:t>≠</w:t>
-      </w:r>
-      <w:r>
-        <w:rPr>
-          <w:rFonts w:ascii="Cambria Math" w:hAnsi="Cambria Math"/>
-          <w:sz w:val="20"/>
-        </w:rPr>
-        <w:t xml:space="preserve"> </w:t>
-      </w:r>
-      <w:proofErr w:type="spellStart"/>
-      <w:r>
-        <w:rPr>
-          <w:rFonts w:ascii="Cambria Math" w:hAnsi="Cambria Math"/>
-          <w:sz w:val="20"/>
-        </w:rPr>
-        <w:t>y↑x</w:t>
-      </w:r>
-      <w:proofErr w:type="spellEnd"/>
-      <w:r>
-        <w:rPr>
-          <w:rFonts w:ascii="Cambria Math" w:hAnsi="Cambria Math"/>
-          <w:sz w:val="20"/>
-        </w:rPr>
-        <w:t>]</w:t>
+        <w:t>If an integer N is divisible by a prime P, then N+1 is not divisible by P.</w:t>
       </w:r>
     </w:p>
     <w:p>
@@ -5373,69 +6019,7 @@
           <w:rFonts w:ascii="Cambria Math" w:hAnsi="Cambria Math"/>
           <w:sz w:val="20"/>
         </w:rPr>
-        <w:t>∀</w:t>
-      </w:r>
-      <w:proofErr w:type="spellStart"/>
-      <w:r>
-        <w:rPr>
-          <w:rFonts w:ascii="Cambria Math" w:hAnsi="Cambria Math"/>
-          <w:sz w:val="20"/>
-        </w:rPr>
-        <w:t>x∃y</w:t>
-      </w:r>
-      <w:proofErr w:type="spellEnd"/>
-      <w:r>
-        <w:rPr>
-          <w:rFonts w:ascii="Cambria Math" w:hAnsi="Cambria Math"/>
-          <w:sz w:val="20"/>
-        </w:rPr>
-        <w:t>[</w:t>
-      </w:r>
-      <w:proofErr w:type="spellStart"/>
-      <w:r>
-        <w:rPr>
-          <w:rFonts w:ascii="Cambria Math" w:hAnsi="Cambria Math"/>
-          <w:sz w:val="20"/>
-        </w:rPr>
-        <w:t>x↑y</w:t>
-      </w:r>
-      <w:proofErr w:type="spellEnd"/>
-      <w:r>
-        <w:rPr>
-          <w:rFonts w:ascii="Cambria Math" w:hAnsi="Cambria Math"/>
-          <w:sz w:val="20"/>
-        </w:rPr>
-        <w:t xml:space="preserve"> </w:t>
-      </w:r>
-      <w:r>
-        <w:rPr>
-          <w:rFonts w:ascii="Cambria Math" w:hAnsi="Cambria Math" w:cs="Cambria Math"/>
-          <w:sz w:val="20"/>
-        </w:rPr>
-        <w:t>≠</w:t>
-      </w:r>
-      <w:r>
-        <w:rPr>
-          <w:rFonts w:ascii="Cambria Math" w:hAnsi="Cambria Math"/>
-          <w:sz w:val="20"/>
-        </w:rPr>
-        <w:t xml:space="preserve"> </w:t>
-      </w:r>
-      <w:proofErr w:type="spellStart"/>
-      <w:r>
-        <w:rPr>
-          <w:rFonts w:ascii="Cambria Math" w:hAnsi="Cambria Math"/>
-          <w:sz w:val="20"/>
-        </w:rPr>
-        <w:t>y↑x</w:t>
-      </w:r>
-      <w:proofErr w:type="spellEnd"/>
-      <w:r>
-        <w:rPr>
-          <w:rFonts w:ascii="Cambria Math" w:hAnsi="Cambria Math"/>
-          <w:sz w:val="20"/>
-        </w:rPr>
-        <w:t>]</w:t>
+        <w:t>Proof: Suppose N is divisible by P. Then there is an integer Q such that N=PQ</w:t>
       </w:r>
     </w:p>
     <w:p>
@@ -5447,87 +6031,15 @@
         </w:numPr>
         <w:rPr>
           <w:rFonts w:ascii="Cambria Math" w:hAnsi="Cambria Math"/>
-          <w:b/>
-          <w:sz w:val="20"/>
-        </w:rPr>
-      </w:pPr>
-      <w:r>
-        <w:rPr>
-          <w:rFonts w:ascii="Cambria Math" w:hAnsi="Cambria Math"/>
-          <w:b/>
-          <w:sz w:val="20"/>
-        </w:rPr>
-        <w:t>∃</w:t>
-      </w:r>
-      <w:proofErr w:type="spellStart"/>
-      <w:r>
-        <w:rPr>
-          <w:rFonts w:ascii="Cambria Math" w:hAnsi="Cambria Math"/>
-          <w:b/>
-          <w:sz w:val="20"/>
-        </w:rPr>
-        <w:t>x∃y</w:t>
-      </w:r>
-      <w:proofErr w:type="spellEnd"/>
-      <w:r>
-        <w:rPr>
-          <w:rFonts w:ascii="Cambria Math" w:hAnsi="Cambria Math"/>
-          <w:b/>
-          <w:sz w:val="20"/>
-        </w:rPr>
-        <w:t>[</w:t>
-      </w:r>
-      <w:proofErr w:type="spellStart"/>
-      <w:r>
-        <w:rPr>
-          <w:rFonts w:ascii="Cambria Math" w:hAnsi="Cambria Math"/>
-          <w:b/>
-          <w:sz w:val="20"/>
-        </w:rPr>
-        <w:t>x↑y</w:t>
-      </w:r>
-      <w:proofErr w:type="spellEnd"/>
-      <w:r>
-        <w:rPr>
-          <w:rFonts w:ascii="Cambria Math" w:hAnsi="Cambria Math"/>
-          <w:b/>
-          <w:sz w:val="20"/>
-        </w:rPr>
-        <w:t xml:space="preserve"> </w:t>
-      </w:r>
-      <w:r>
-        <w:rPr>
-          <w:rFonts w:ascii="Cambria Math" w:hAnsi="Cambria Math" w:cs="Cambria Math"/>
-          <w:b/>
-          <w:sz w:val="20"/>
-        </w:rPr>
-        <w:t>≠</w:t>
-      </w:r>
-      <w:r>
-        <w:rPr>
-          <w:rFonts w:ascii="Cambria Math" w:hAnsi="Cambria Math"/>
-          <w:b/>
-          <w:sz w:val="20"/>
-        </w:rPr>
-        <w:t xml:space="preserve"> </w:t>
-      </w:r>
-      <w:proofErr w:type="spellStart"/>
-      <w:r>
-        <w:rPr>
-          <w:rFonts w:ascii="Cambria Math" w:hAnsi="Cambria Math"/>
-          <w:b/>
-          <w:sz w:val="20"/>
-        </w:rPr>
-        <w:t>y↑x</w:t>
-      </w:r>
-      <w:proofErr w:type="spellEnd"/>
-      <w:r>
-        <w:rPr>
-          <w:rFonts w:ascii="Cambria Math" w:hAnsi="Cambria Math"/>
-          <w:b/>
-          <w:sz w:val="20"/>
-        </w:rPr>
-        <w:t>]</w:t>
+          <w:sz w:val="20"/>
+        </w:rPr>
+      </w:pPr>
+      <w:r>
+        <w:rPr>
+          <w:rFonts w:ascii="Cambria Math" w:hAnsi="Cambria Math"/>
+          <w:sz w:val="20"/>
+        </w:rPr>
+        <w:t>So N+1=PQ+1. Then</w:t>
       </w:r>
     </w:p>
     <w:p>
@@ -5547,76 +6059,14 @@
           <w:rFonts w:ascii="Cambria Math" w:hAnsi="Cambria Math"/>
           <w:sz w:val="20"/>
         </w:rPr>
-        <w:t>∃</w:t>
-      </w:r>
-      <w:proofErr w:type="spellStart"/>
-      <w:r>
-        <w:rPr>
-          <w:rFonts w:ascii="Cambria Math" w:hAnsi="Cambria Math"/>
-          <w:sz w:val="20"/>
-        </w:rPr>
-        <w:t>x∀y</w:t>
-      </w:r>
-      <w:proofErr w:type="spellEnd"/>
-      <w:r>
-        <w:rPr>
-          <w:rFonts w:ascii="Cambria Math" w:hAnsi="Cambria Math"/>
-          <w:sz w:val="20"/>
-        </w:rPr>
-        <w:t>[</w:t>
-      </w:r>
-      <w:proofErr w:type="spellStart"/>
-      <w:r>
-        <w:rPr>
-          <w:rFonts w:ascii="Cambria Math" w:hAnsi="Cambria Math"/>
-          <w:sz w:val="20"/>
-        </w:rPr>
-        <w:t>x↑y</w:t>
-      </w:r>
-      <w:proofErr w:type="spellEnd"/>
-      <w:r>
-        <w:rPr>
-          <w:rFonts w:ascii="Cambria Math" w:hAnsi="Cambria Math"/>
-          <w:sz w:val="20"/>
-        </w:rPr>
-        <w:t xml:space="preserve"> </w:t>
-      </w:r>
-      <w:r>
-        <w:rPr>
-          <w:rFonts w:ascii="Cambria Math" w:hAnsi="Cambria Math" w:cs="Cambria Math"/>
-          <w:sz w:val="20"/>
-        </w:rPr>
-        <w:t>≠</w:t>
-      </w:r>
-      <w:r>
-        <w:rPr>
-          <w:rFonts w:ascii="Cambria Math" w:hAnsi="Cambria Math"/>
-          <w:sz w:val="20"/>
-        </w:rPr>
-        <w:t xml:space="preserve"> </w:t>
-      </w:r>
-      <w:proofErr w:type="spellStart"/>
-      <w:r>
-        <w:rPr>
-          <w:rFonts w:ascii="Cambria Math" w:hAnsi="Cambria Math"/>
-          <w:sz w:val="20"/>
-        </w:rPr>
-        <w:t>y↑x</w:t>
-      </w:r>
-      <w:proofErr w:type="spellEnd"/>
-      <w:r>
-        <w:rPr>
-          <w:rFonts w:ascii="Cambria Math" w:hAnsi="Cambria Math"/>
-          <w:sz w:val="20"/>
-        </w:rPr>
-        <w:t>]</w:t>
-      </w:r>
-    </w:p>
-    <w:p>
-      <w:pPr>
-        <w:pStyle w:val="ListParagraph"/>
-        <w:numPr>
-          <w:ilvl w:val="0"/>
+        <w:t>(N+1)/P = Q + 1/P</w:t>
+      </w:r>
+    </w:p>
+    <w:p>
+      <w:pPr>
+        <w:pStyle w:val="ListParagraph"/>
+        <w:numPr>
+          <w:ilvl w:val="1"/>
           <w:numId w:val="3"/>
         </w:numPr>
         <w:rPr>
@@ -5629,14 +6079,30 @@
           <w:rFonts w:ascii="Cambria Math" w:hAnsi="Cambria Math"/>
           <w:sz w:val="20"/>
         </w:rPr>
-        <w:t xml:space="preserve">Evaluate this purported proof, and grade it </w:t>
-      </w:r>
-      <w:r>
-        <w:rPr>
-          <w:rFonts w:ascii="Cambria Math" w:hAnsi="Cambria Math"/>
-          <w:sz w:val="20"/>
-        </w:rPr>
-        <w:t>according to the course rubric.</w:t>
+        <w:t xml:space="preserve">But Q+1/P </w:t>
+      </w:r>
+      <w:proofErr w:type="gramStart"/>
+      <w:r>
+        <w:rPr>
+          <w:rFonts w:ascii="Cambria Math" w:hAnsi="Cambria Math"/>
+          <w:sz w:val="20"/>
+        </w:rPr>
+        <w:t>is</w:t>
+      </w:r>
+      <w:proofErr w:type="gramEnd"/>
+      <w:r>
+        <w:rPr>
+          <w:rFonts w:ascii="Cambria Math" w:hAnsi="Cambria Math"/>
+          <w:sz w:val="20"/>
+        </w:rPr>
+        <w:t xml:space="preserve"> not an integer. So N+1 is not divisible by P</w:t>
+      </w:r>
+      <w:r>
+        <w:rPr>
+          <w:rFonts w:ascii="Cambria Math" w:hAnsi="Cambria Math"/>
+          <w:sz w:val="20"/>
+        </w:rPr>
+        <w:t>.</w:t>
       </w:r>
       <w:r>
         <w:rPr>
@@ -5645,103 +6111,6 @@
         </w:rPr>
         <w:br/>
       </w:r>
-      <w:r>
-        <w:rPr>
-          <w:rFonts w:ascii="Cambria Math" w:hAnsi="Cambria Math"/>
-          <w:sz w:val="20"/>
-        </w:rPr>
-        <w:t>Claim: There does not exist a positive integer N such that N</w:t>
-      </w:r>
-      <w:r>
-        <w:rPr>
-          <w:rFonts w:ascii="Cambria Math" w:hAnsi="Cambria Math"/>
-          <w:sz w:val="20"/>
-          <w:vertAlign w:val="superscript"/>
-        </w:rPr>
-        <w:t>2</w:t>
-      </w:r>
-      <w:r>
-        <w:rPr>
-          <w:rFonts w:ascii="Cambria Math" w:hAnsi="Cambria Math"/>
-          <w:sz w:val="20"/>
-        </w:rPr>
-        <w:t xml:space="preserve"> + 4N + 3 </w:t>
-      </w:r>
-      <w:proofErr w:type="gramStart"/>
-      <w:r>
-        <w:rPr>
-          <w:rFonts w:ascii="Cambria Math" w:hAnsi="Cambria Math"/>
-          <w:sz w:val="20"/>
-        </w:rPr>
-        <w:t>is</w:t>
-      </w:r>
-      <w:proofErr w:type="gramEnd"/>
-      <w:r>
-        <w:rPr>
-          <w:rFonts w:ascii="Cambria Math" w:hAnsi="Cambria Math"/>
-          <w:sz w:val="20"/>
-        </w:rPr>
-        <w:t xml:space="preserve"> p</w:t>
-      </w:r>
-      <w:r>
-        <w:rPr>
-          <w:rFonts w:ascii="Cambria Math" w:hAnsi="Cambria Math"/>
-          <w:sz w:val="20"/>
-        </w:rPr>
-        <w:t>rime.</w:t>
-      </w:r>
-      <w:r>
-        <w:rPr>
-          <w:rFonts w:ascii="Cambria Math" w:hAnsi="Cambria Math"/>
-          <w:sz w:val="20"/>
-        </w:rPr>
-        <w:br/>
-      </w:r>
-      <w:r>
-        <w:rPr>
-          <w:rFonts w:ascii="Cambria Math" w:hAnsi="Cambria Math"/>
-          <w:sz w:val="20"/>
-        </w:rPr>
-        <w:t>Proof: N</w:t>
-      </w:r>
-      <w:r>
-        <w:rPr>
-          <w:rFonts w:ascii="Cambria Math" w:hAnsi="Cambria Math"/>
-          <w:sz w:val="20"/>
-          <w:vertAlign w:val="superscript"/>
-        </w:rPr>
-        <w:t>2</w:t>
-      </w:r>
-      <w:r>
-        <w:rPr>
-          <w:rFonts w:ascii="Cambria Math" w:hAnsi="Cambria Math"/>
-          <w:sz w:val="20"/>
-        </w:rPr>
-        <w:t xml:space="preserve"> + 4N + 3 = (N + 1</w:t>
-      </w:r>
-      <w:proofErr w:type="gramStart"/>
-      <w:r>
-        <w:rPr>
-          <w:rFonts w:ascii="Cambria Math" w:hAnsi="Cambria Math"/>
-          <w:sz w:val="20"/>
-        </w:rPr>
-        <w:t>)(</w:t>
-      </w:r>
-      <w:proofErr w:type="gramEnd"/>
-      <w:r>
-        <w:rPr>
-          <w:rFonts w:ascii="Cambria Math" w:hAnsi="Cambria Math"/>
-          <w:sz w:val="20"/>
-        </w:rPr>
-        <w:t>N + 3). This is not prim</w:t>
-      </w:r>
-      <w:r>
-        <w:rPr>
-          <w:rFonts w:ascii="Cambria Math" w:hAnsi="Cambria Math"/>
-          <w:sz w:val="20"/>
-        </w:rPr>
-        <w:t>e</w:t>
-      </w:r>
     </w:p>
     <w:p>
       <w:pPr>
@@ -5760,7 +6129,173 @@
           <w:rFonts w:ascii="Cambria Math" w:hAnsi="Cambria Math"/>
           <w:sz w:val="20"/>
         </w:rPr>
-        <w:t>Logical correctness: 2</w:t>
+        <w:lastRenderedPageBreak/>
+        <w:t xml:space="preserve">Logical correctness: </w:t>
+      </w:r>
+      <w:r>
+        <w:rPr>
+          <w:rFonts w:ascii="Cambria Math" w:hAnsi="Cambria Math"/>
+          <w:sz w:val="20"/>
+        </w:rPr>
+        <w:t>4</w:t>
+      </w:r>
+      <w:r>
+        <w:rPr>
+          <w:rFonts w:ascii="Cambria Math" w:hAnsi="Cambria Math"/>
+          <w:sz w:val="20"/>
+        </w:rPr>
+        <w:tab/>
+      </w:r>
+      <w:r>
+        <w:rPr>
+          <w:rFonts w:ascii="Cambria Math" w:hAnsi="Cambria Math"/>
+          <w:sz w:val="20"/>
+        </w:rPr>
+        <w:tab/>
+      </w:r>
+      <w:r>
+        <w:rPr>
+          <w:rFonts w:ascii="Cambria Math" w:hAnsi="Cambria Math"/>
+          <w:sz w:val="20"/>
+        </w:rPr>
+        <w:t>3 (cannot use division for integers)</w:t>
+      </w:r>
+    </w:p>
+    <w:p>
+      <w:pPr>
+        <w:pStyle w:val="ListParagraph"/>
+        <w:numPr>
+          <w:ilvl w:val="1"/>
+          <w:numId w:val="3"/>
+        </w:numPr>
+        <w:rPr>
+          <w:rFonts w:ascii="Cambria Math" w:hAnsi="Cambria Math"/>
+          <w:sz w:val="20"/>
+        </w:rPr>
+      </w:pPr>
+      <w:r>
+        <w:rPr>
+          <w:rFonts w:ascii="Cambria Math" w:hAnsi="Cambria Math"/>
+          <w:sz w:val="20"/>
+        </w:rPr>
+        <w:t xml:space="preserve">Clarity: </w:t>
+      </w:r>
+      <w:r>
+        <w:rPr>
+          <w:rFonts w:ascii="Cambria Math" w:hAnsi="Cambria Math"/>
+          <w:sz w:val="20"/>
+        </w:rPr>
+        <w:t>4</w:t>
+      </w:r>
+      <w:r>
+        <w:rPr>
+          <w:rFonts w:ascii="Cambria Math" w:hAnsi="Cambria Math"/>
+          <w:sz w:val="20"/>
+        </w:rPr>
+        <w:tab/>
+      </w:r>
+      <w:r>
+        <w:rPr>
+          <w:rFonts w:ascii="Cambria Math" w:hAnsi="Cambria Math"/>
+          <w:sz w:val="20"/>
+        </w:rPr>
+        <w:tab/>
+      </w:r>
+      <w:r>
+        <w:rPr>
+          <w:rFonts w:ascii="Cambria Math" w:hAnsi="Cambria Math"/>
+          <w:sz w:val="20"/>
+        </w:rPr>
+        <w:tab/>
+      </w:r>
+      <w:r>
+        <w:rPr>
+          <w:rFonts w:ascii="Cambria Math" w:hAnsi="Cambria Math"/>
+          <w:sz w:val="20"/>
+        </w:rPr>
+        <w:t>4</w:t>
+      </w:r>
+    </w:p>
+    <w:p>
+      <w:pPr>
+        <w:pStyle w:val="ListParagraph"/>
+        <w:numPr>
+          <w:ilvl w:val="1"/>
+          <w:numId w:val="3"/>
+        </w:numPr>
+        <w:rPr>
+          <w:rFonts w:ascii="Cambria Math" w:hAnsi="Cambria Math"/>
+          <w:sz w:val="20"/>
+        </w:rPr>
+      </w:pPr>
+      <w:r>
+        <w:rPr>
+          <w:rFonts w:ascii="Cambria Math" w:hAnsi="Cambria Math"/>
+          <w:sz w:val="20"/>
+        </w:rPr>
+        <w:t xml:space="preserve">Opening: </w:t>
+      </w:r>
+      <w:r>
+        <w:rPr>
+          <w:rFonts w:ascii="Cambria Math" w:hAnsi="Cambria Math"/>
+          <w:sz w:val="20"/>
+        </w:rPr>
+        <w:t>4</w:t>
+      </w:r>
+      <w:r>
+        <w:rPr>
+          <w:rFonts w:ascii="Cambria Math" w:hAnsi="Cambria Math"/>
+          <w:sz w:val="20"/>
+        </w:rPr>
+        <w:tab/>
+      </w:r>
+      <w:r>
+        <w:rPr>
+          <w:rFonts w:ascii="Cambria Math" w:hAnsi="Cambria Math"/>
+          <w:sz w:val="20"/>
+        </w:rPr>
+        <w:tab/>
+      </w:r>
+      <w:r>
+        <w:rPr>
+          <w:rFonts w:ascii="Cambria Math" w:hAnsi="Cambria Math"/>
+          <w:sz w:val="20"/>
+        </w:rPr>
+        <w:tab/>
+      </w:r>
+      <w:r>
+        <w:rPr>
+          <w:rFonts w:ascii="Cambria Math" w:hAnsi="Cambria Math"/>
+          <w:sz w:val="20"/>
+        </w:rPr>
+        <w:t>4</w:t>
+      </w:r>
+    </w:p>
+    <w:p>
+      <w:pPr>
+        <w:pStyle w:val="ListParagraph"/>
+        <w:numPr>
+          <w:ilvl w:val="1"/>
+          <w:numId w:val="3"/>
+        </w:numPr>
+        <w:rPr>
+          <w:rFonts w:ascii="Cambria Math" w:hAnsi="Cambria Math"/>
+          <w:sz w:val="20"/>
+        </w:rPr>
+      </w:pPr>
+      <w:r>
+        <w:rPr>
+          <w:rFonts w:ascii="Cambria Math" w:hAnsi="Cambria Math"/>
+          <w:sz w:val="20"/>
+        </w:rPr>
+        <w:t xml:space="preserve">Stating the conclusion: </w:t>
+      </w:r>
+      <w:r>
+        <w:rPr>
+          <w:rFonts w:ascii="Cambria Math" w:hAnsi="Cambria Math"/>
+          <w:sz w:val="20"/>
+        </w:rPr>
+        <w:t>4</w:t>
       </w:r>
       <w:r>
         <w:rPr>
@@ -5795,8 +6330,14 @@
           <w:rFonts w:ascii="Cambria Math" w:hAnsi="Cambria Math"/>
           <w:sz w:val="20"/>
         </w:rPr>
-        <w:lastRenderedPageBreak/>
-        <w:t>Clarity: 2</w:t>
+        <w:t xml:space="preserve">Reasons: </w:t>
+      </w:r>
+      <w:r>
+        <w:rPr>
+          <w:rFonts w:ascii="Cambria Math" w:hAnsi="Cambria Math"/>
+          <w:sz w:val="20"/>
+        </w:rPr>
+        <w:t>4</w:t>
       </w:r>
       <w:r>
         <w:rPr>
@@ -5818,6 +6359,67 @@
           <w:sz w:val="20"/>
         </w:rPr>
         <w:tab/>
+      </w:r>
+      <w:r>
+        <w:rPr>
+          <w:rFonts w:ascii="Cambria Math" w:hAnsi="Cambria Math"/>
+          <w:sz w:val="20"/>
+        </w:rPr>
+        <w:t>4</w:t>
+      </w:r>
+    </w:p>
+    <w:p>
+      <w:pPr>
+        <w:pStyle w:val="ListParagraph"/>
+        <w:numPr>
+          <w:ilvl w:val="1"/>
+          <w:numId w:val="3"/>
+        </w:numPr>
+        <w:rPr>
+          <w:rFonts w:ascii="Cambria Math" w:hAnsi="Cambria Math"/>
+          <w:sz w:val="20"/>
+        </w:rPr>
+      </w:pPr>
+      <w:r>
+        <w:rPr>
+          <w:rFonts w:ascii="Cambria Math" w:hAnsi="Cambria Math"/>
+          <w:sz w:val="20"/>
+        </w:rPr>
+        <w:t xml:space="preserve">Overall: </w:t>
+      </w:r>
+      <w:r>
+        <w:rPr>
+          <w:rFonts w:ascii="Cambria Math" w:hAnsi="Cambria Math"/>
+          <w:sz w:val="20"/>
+        </w:rPr>
+        <w:t>4</w:t>
+      </w:r>
+      <w:r>
+        <w:rPr>
+          <w:rFonts w:ascii="Cambria Math" w:hAnsi="Cambria Math"/>
+          <w:sz w:val="20"/>
+        </w:rPr>
+        <w:tab/>
+      </w:r>
+      <w:r>
+        <w:rPr>
+          <w:rFonts w:ascii="Cambria Math" w:hAnsi="Cambria Math"/>
+          <w:sz w:val="20"/>
+        </w:rPr>
+        <w:tab/>
+      </w:r>
+      <w:r>
+        <w:rPr>
+          <w:rFonts w:ascii="Cambria Math" w:hAnsi="Cambria Math"/>
+          <w:sz w:val="20"/>
+        </w:rPr>
+        <w:tab/>
+      </w:r>
+      <w:r>
+        <w:rPr>
+          <w:rFonts w:ascii="Cambria Math" w:hAnsi="Cambria Math"/>
+          <w:sz w:val="20"/>
+        </w:rPr>
         <w:t>0</w:t>
       </w:r>
     </w:p>
@@ -5838,7 +6440,14 @@
           <w:rFonts w:ascii="Cambria Math" w:hAnsi="Cambria Math"/>
           <w:sz w:val="20"/>
         </w:rPr>
-        <w:t>Opening: 2</w:t>
+        <w:t xml:space="preserve">=&gt; Total: </w:t>
+      </w:r>
+      <w:r>
+        <w:rPr>
+          <w:rFonts w:ascii="Cambria Math" w:hAnsi="Cambria Math"/>
+          <w:sz w:val="20"/>
+        </w:rPr>
+        <w:t>24</w:t>
       </w:r>
       <w:r>
         <w:rPr>
@@ -5860,168 +6469,14 @@
           <w:sz w:val="20"/>
         </w:rPr>
         <w:tab/>
-        <w:t>0</w:t>
-      </w:r>
-    </w:p>
-    <w:p>
-      <w:pPr>
-        <w:pStyle w:val="ListParagraph"/>
-        <w:numPr>
-          <w:ilvl w:val="1"/>
-          <w:numId w:val="3"/>
-        </w:numPr>
-        <w:rPr>
-          <w:rFonts w:ascii="Cambria Math" w:hAnsi="Cambria Math"/>
-          <w:sz w:val="20"/>
-        </w:rPr>
-      </w:pPr>
-      <w:r>
-        <w:rPr>
-          <w:rFonts w:ascii="Cambria Math" w:hAnsi="Cambria Math"/>
-          <w:sz w:val="20"/>
-        </w:rPr>
-        <w:t>Stating the conclusion: 2</w:t>
-      </w:r>
-      <w:r>
-        <w:rPr>
-          <w:rFonts w:ascii="Cambria Math" w:hAnsi="Cambria Math"/>
-          <w:sz w:val="20"/>
-        </w:rPr>
-        <w:tab/>
-      </w:r>
-      <w:r>
-        <w:rPr>
-          <w:rFonts w:ascii="Cambria Math" w:hAnsi="Cambria Math"/>
-          <w:sz w:val="20"/>
-        </w:rPr>
-        <w:tab/>
-        <w:t>4</w:t>
-      </w:r>
-    </w:p>
-    <w:p>
-      <w:pPr>
-        <w:pStyle w:val="ListParagraph"/>
-        <w:numPr>
-          <w:ilvl w:val="1"/>
-          <w:numId w:val="3"/>
-        </w:numPr>
-        <w:rPr>
-          <w:rFonts w:ascii="Cambria Math" w:hAnsi="Cambria Math"/>
-          <w:sz w:val="20"/>
-        </w:rPr>
-      </w:pPr>
-      <w:r>
-        <w:rPr>
-          <w:rFonts w:ascii="Cambria Math" w:hAnsi="Cambria Math"/>
-          <w:sz w:val="20"/>
-        </w:rPr>
-        <w:t>Reasons: 0</w:t>
-      </w:r>
-      <w:r>
-        <w:rPr>
-          <w:rFonts w:ascii="Cambria Math" w:hAnsi="Cambria Math"/>
-          <w:sz w:val="20"/>
-        </w:rPr>
-        <w:tab/>
-      </w:r>
-      <w:r>
-        <w:rPr>
-          <w:rFonts w:ascii="Cambria Math" w:hAnsi="Cambria Math"/>
-          <w:sz w:val="20"/>
-        </w:rPr>
-        <w:tab/>
-      </w:r>
-      <w:r>
-        <w:rPr>
-          <w:rFonts w:ascii="Cambria Math" w:hAnsi="Cambria Math"/>
-          <w:sz w:val="20"/>
-        </w:rPr>
-        <w:tab/>
-        <w:t>0</w:t>
-      </w:r>
-    </w:p>
-    <w:p>
-      <w:pPr>
-        <w:pStyle w:val="ListParagraph"/>
-        <w:numPr>
-          <w:ilvl w:val="1"/>
-          <w:numId w:val="3"/>
-        </w:numPr>
-        <w:rPr>
-          <w:rFonts w:ascii="Cambria Math" w:hAnsi="Cambria Math"/>
-          <w:sz w:val="20"/>
-        </w:rPr>
-      </w:pPr>
-      <w:r>
-        <w:rPr>
-          <w:rFonts w:ascii="Cambria Math" w:hAnsi="Cambria Math"/>
-          <w:sz w:val="20"/>
-        </w:rPr>
-        <w:t>Overall: 0</w:t>
-      </w:r>
-      <w:r>
-        <w:rPr>
-          <w:rFonts w:ascii="Cambria Math" w:hAnsi="Cambria Math"/>
-          <w:sz w:val="20"/>
-        </w:rPr>
-        <w:tab/>
-      </w:r>
-      <w:r>
-        <w:rPr>
-          <w:rFonts w:ascii="Cambria Math" w:hAnsi="Cambria Math"/>
-          <w:sz w:val="20"/>
-        </w:rPr>
-        <w:tab/>
-      </w:r>
-      <w:r>
-        <w:rPr>
-          <w:rFonts w:ascii="Cambria Math" w:hAnsi="Cambria Math"/>
-          <w:sz w:val="20"/>
-        </w:rPr>
-        <w:tab/>
-        <w:t>2</w:t>
-      </w:r>
-    </w:p>
-    <w:p>
-      <w:pPr>
-        <w:pStyle w:val="ListParagraph"/>
-        <w:numPr>
-          <w:ilvl w:val="1"/>
-          <w:numId w:val="3"/>
-        </w:numPr>
-        <w:rPr>
-          <w:rFonts w:ascii="Cambria Math" w:hAnsi="Cambria Math"/>
-          <w:sz w:val="20"/>
-        </w:rPr>
-      </w:pPr>
-      <w:r>
-        <w:rPr>
-          <w:rFonts w:ascii="Cambria Math" w:hAnsi="Cambria Math"/>
-          <w:sz w:val="20"/>
-        </w:rPr>
-        <w:t>=&gt; Total: 8</w:t>
-      </w:r>
-      <w:r>
-        <w:rPr>
-          <w:rFonts w:ascii="Cambria Math" w:hAnsi="Cambria Math"/>
-          <w:sz w:val="20"/>
-        </w:rPr>
-        <w:tab/>
-      </w:r>
-      <w:r>
-        <w:rPr>
-          <w:rFonts w:ascii="Cambria Math" w:hAnsi="Cambria Math"/>
-          <w:sz w:val="20"/>
-        </w:rPr>
-        <w:tab/>
-      </w:r>
-      <w:r>
-        <w:rPr>
-          <w:rFonts w:ascii="Cambria Math" w:hAnsi="Cambria Math"/>
-          <w:sz w:val="20"/>
-        </w:rPr>
-        <w:tab/>
-        <w:t>10</w:t>
+        <w:t>1</w:t>
+      </w:r>
+      <w:r>
+        <w:rPr>
+          <w:rFonts w:ascii="Cambria Math" w:hAnsi="Cambria Math"/>
+          <w:sz w:val="20"/>
+        </w:rPr>
+        <w:t>9</w:t>
       </w:r>
     </w:p>
     <w:p>
@@ -6148,7 +6603,7 @@
         <w:ind w:left="1440" w:hanging="360"/>
       </w:pPr>
     </w:lvl>
-    <w:lvl w:ilvl="2" w:tplc="0409001B" w:tentative="1">
+    <w:lvl w:ilvl="2" w:tplc="0409001B">
       <w:start w:val="1"/>
       <w:numFmt w:val="lowerRoman"/>
       <w:lvlText w:val="%3."/>

</xml_diff>